<commit_message>
i did a lot
</commit_message>
<xml_diff>
--- a/Rel.docx
+++ b/Rel.docx
@@ -44,7 +44,7 @@
           </w:tcPr>
           <w:p>
             <w:pPr>
-              <w:pStyle w:val="Heading1"/>
+              <w:pStyle w:val="Ttulo1"/>
             </w:pPr>
             <w:r>
               <w:t>Simulação de Ponte Aérea</w:t>
@@ -136,7 +136,7 @@
           </w:tcPr>
           <w:p>
             <w:pPr>
-              <w:pStyle w:val="Heading2"/>
+              <w:pStyle w:val="Ttulo2"/>
               <w:rPr>
                 <w:sz w:val="36"/>
                 <w:szCs w:val="36"/>
@@ -145,7 +145,7 @@
           </w:p>
           <w:p>
             <w:pPr>
-              <w:pStyle w:val="Heading2"/>
+              <w:pStyle w:val="Ttulo2"/>
               <w:rPr>
                 <w:sz w:val="36"/>
                 <w:szCs w:val="36"/>
@@ -154,7 +154,7 @@
           </w:p>
           <w:p>
             <w:pPr>
-              <w:pStyle w:val="Heading2"/>
+              <w:pStyle w:val="Ttulo2"/>
               <w:rPr>
                 <w:sz w:val="36"/>
                 <w:szCs w:val="36"/>
@@ -163,7 +163,7 @@
           </w:p>
           <w:p>
             <w:pPr>
-              <w:pStyle w:val="Heading2"/>
+              <w:pStyle w:val="Ttulo2"/>
               <w:rPr>
                 <w:sz w:val="36"/>
                 <w:szCs w:val="36"/>
@@ -172,7 +172,7 @@
           </w:p>
           <w:p>
             <w:pPr>
-              <w:pStyle w:val="Heading2"/>
+              <w:pStyle w:val="Ttulo2"/>
               <w:rPr>
                 <w:sz w:val="36"/>
                 <w:szCs w:val="36"/>
@@ -181,7 +181,7 @@
           </w:p>
           <w:p>
             <w:pPr>
-              <w:pStyle w:val="Heading2"/>
+              <w:pStyle w:val="Ttulo2"/>
               <w:rPr>
                 <w:sz w:val="36"/>
                 <w:szCs w:val="36"/>
@@ -190,7 +190,7 @@
           </w:p>
           <w:p>
             <w:pPr>
-              <w:pStyle w:val="Heading2"/>
+              <w:pStyle w:val="Ttulo2"/>
               <w:rPr>
                 <w:sz w:val="36"/>
                 <w:szCs w:val="36"/>
@@ -206,7 +206,7 @@
           </w:p>
           <w:p>
             <w:pPr>
-              <w:pStyle w:val="Heading2"/>
+              <w:pStyle w:val="Ttulo2"/>
               <w:rPr>
                 <w:sz w:val="36"/>
                 <w:szCs w:val="36"/>
@@ -481,7 +481,7 @@
           </w:tcPr>
           <w:p>
             <w:pPr>
-              <w:pStyle w:val="Heading2"/>
+              <w:pStyle w:val="Ttulo2"/>
               <w:rPr>
                 <w:sz w:val="36"/>
                 <w:szCs w:val="36"/>
@@ -490,7 +490,7 @@
           </w:p>
           <w:p>
             <w:pPr>
-              <w:pStyle w:val="Heading2"/>
+              <w:pStyle w:val="Ttulo2"/>
               <w:rPr>
                 <w:sz w:val="36"/>
                 <w:szCs w:val="36"/>
@@ -514,7 +514,7 @@
           </w:p>
           <w:p>
             <w:pPr>
-              <w:pStyle w:val="Heading2"/>
+              <w:pStyle w:val="Ttulo2"/>
               <w:rPr>
                 <w:sz w:val="36"/>
                 <w:szCs w:val="36"/>
@@ -546,7 +546,7 @@
           </w:tcPr>
           <w:p>
             <w:pPr>
-              <w:pStyle w:val="Heading2"/>
+              <w:pStyle w:val="Ttulo2"/>
               <w:rPr>
                 <w:sz w:val="36"/>
                 <w:szCs w:val="36"/>
@@ -562,7 +562,7 @@
           </w:p>
           <w:p>
             <w:pPr>
-              <w:pStyle w:val="Heading2"/>
+              <w:pStyle w:val="Ttulo2"/>
               <w:rPr>
                 <w:sz w:val="36"/>
                 <w:szCs w:val="36"/>
@@ -639,7 +639,7 @@
           </w:tcPr>
           <w:p>
             <w:pPr>
-              <w:pStyle w:val="Heading1"/>
+              <w:pStyle w:val="Ttulo1"/>
             </w:pPr>
             <w:r>
               <w:t>Índice</w:t>
@@ -678,7 +678,7 @@
           </w:tcPr>
           <w:p>
             <w:pPr>
-              <w:pStyle w:val="BodyText"/>
+              <w:pStyle w:val="Corpodetexto"/>
               <w:rPr>
                 <w:b/>
                 <w:w w:val="85"/>
@@ -693,7 +693,7 @@
           </w:p>
           <w:p>
             <w:pPr>
-              <w:pStyle w:val="BodyText"/>
+              <w:pStyle w:val="Corpodetexto"/>
               <w:rPr>
                 <w:rFonts w:ascii="Verdana" w:hAnsi="Verdana"/>
                 <w:b/>
@@ -763,7 +763,7 @@
           </w:p>
           <w:p>
             <w:pPr>
-              <w:pStyle w:val="BodyText"/>
+              <w:pStyle w:val="Corpodetexto"/>
               <w:rPr>
                 <w:rFonts w:ascii="Verdana" w:hAnsi="Verdana"/>
                 <w:b/>
@@ -776,7 +776,7 @@
           </w:p>
           <w:p>
             <w:pPr>
-              <w:pStyle w:val="BodyText"/>
+              <w:pStyle w:val="Corpodetexto"/>
               <w:rPr>
                 <w:rFonts w:ascii="Verdana" w:hAnsi="Verdana"/>
                 <w:b/>
@@ -844,12 +844,12 @@
           </w:p>
           <w:p>
             <w:pPr>
-              <w:pStyle w:val="BodyText"/>
+              <w:pStyle w:val="Corpodetexto"/>
             </w:pPr>
           </w:p>
           <w:p>
             <w:pPr>
-              <w:pStyle w:val="BodyText"/>
+              <w:pStyle w:val="Corpodetexto"/>
               <w:rPr>
                 <w:rFonts w:ascii="Verdana" w:hAnsi="Verdana"/>
                 <w:b/>
@@ -928,12 +928,12 @@
           </w:p>
           <w:p>
             <w:pPr>
-              <w:pStyle w:val="BodyText"/>
+              <w:pStyle w:val="Corpodetexto"/>
             </w:pPr>
           </w:p>
           <w:p>
             <w:pPr>
-              <w:pStyle w:val="BodyText"/>
+              <w:pStyle w:val="Corpodetexto"/>
               <w:rPr>
                 <w:rFonts w:ascii="Verdana" w:hAnsi="Verdana"/>
                 <w:b/>
@@ -990,7 +990,7 @@
           </w:p>
           <w:p>
             <w:pPr>
-              <w:pStyle w:val="BodyText"/>
+              <w:pStyle w:val="Corpodetexto"/>
               <w:rPr>
                 <w:rFonts w:ascii="Verdana" w:hAnsi="Verdana"/>
                 <w:b/>
@@ -1003,7 +1003,7 @@
           </w:p>
           <w:p>
             <w:pPr>
-              <w:pStyle w:val="BodyText"/>
+              <w:pStyle w:val="Corpodetexto"/>
               <w:rPr>
                 <w:rFonts w:ascii="Verdana" w:hAnsi="Verdana"/>
                 <w:b/>
@@ -1045,7 +1045,7 @@
           </w:tcPr>
           <w:p>
             <w:pPr>
-              <w:pStyle w:val="Heading1"/>
+              <w:pStyle w:val="Ttulo1"/>
             </w:pPr>
           </w:p>
         </w:tc>
@@ -1063,22 +1063,22 @@
     <w:p/>
     <w:p>
       <w:pPr>
-        <w:pStyle w:val="Heading3"/>
-        <w:jc w:val="both"/>
-      </w:pPr>
-    </w:p>
-    <w:p>
-      <w:pPr>
-        <w:pStyle w:val="Heading3"/>
-        <w:jc w:val="both"/>
-      </w:pPr>
-    </w:p>
-    <w:p/>
-    <w:p/>
-    <w:p/>
-    <w:p>
-      <w:pPr>
-        <w:pStyle w:val="Heading5"/>
+        <w:pStyle w:val="Ttulo3"/>
+        <w:jc w:val="both"/>
+      </w:pPr>
+    </w:p>
+    <w:p>
+      <w:pPr>
+        <w:pStyle w:val="Ttulo3"/>
+        <w:jc w:val="both"/>
+      </w:pPr>
+    </w:p>
+    <w:p/>
+    <w:p/>
+    <w:p/>
+    <w:p>
+      <w:pPr>
+        <w:pStyle w:val="Ttulo5"/>
       </w:pPr>
       <w:r>
         <w:lastRenderedPageBreak/>
@@ -1101,7 +1101,7 @@
     </w:p>
     <w:p>
       <w:pPr>
-        <w:pStyle w:val="Heading4"/>
+        <w:pStyle w:val="Ttulo4"/>
         <w:jc w:val="both"/>
         <w:rPr>
           <w:i w:val="0"/>
@@ -1132,7 +1132,7 @@
     </w:p>
     <w:p>
       <w:pPr>
-        <w:pStyle w:val="Heading4"/>
+        <w:pStyle w:val="Ttulo4"/>
         <w:jc w:val="both"/>
         <w:rPr>
           <w:rFonts w:ascii="Arial" w:hAnsi="Arial" w:cs="Arial"/>
@@ -1156,7 +1156,7 @@
     </w:p>
     <w:p>
       <w:pPr>
-        <w:pStyle w:val="Heading4"/>
+        <w:pStyle w:val="Ttulo4"/>
         <w:jc w:val="both"/>
         <w:rPr>
           <w:i w:val="0"/>
@@ -1167,14 +1167,14 @@
     </w:p>
     <w:p>
       <w:pPr>
-        <w:pStyle w:val="BodyText"/>
-      </w:pPr>
-    </w:p>
-    <w:p/>
-    <w:p/>
-    <w:p>
-      <w:pPr>
-        <w:pStyle w:val="Heading4"/>
+        <w:pStyle w:val="Corpodetexto"/>
+      </w:pPr>
+    </w:p>
+    <w:p/>
+    <w:p/>
+    <w:p>
+      <w:pPr>
+        <w:pStyle w:val="Ttulo4"/>
         <w:jc w:val="both"/>
         <w:rPr>
           <w:rFonts w:ascii="Arial" w:hAnsi="Arial" w:cs="Arial"/>
@@ -1223,16 +1223,16 @@
     <w:p/>
     <w:p>
       <w:pPr>
-        <w:pStyle w:val="Heading5"/>
-      </w:pPr>
-    </w:p>
-    <w:p/>
-    <w:p/>
-    <w:p/>
-    <w:p/>
-    <w:p>
-      <w:pPr>
-        <w:pStyle w:val="Heading5"/>
+        <w:pStyle w:val="Ttulo5"/>
+      </w:pPr>
+    </w:p>
+    <w:p/>
+    <w:p/>
+    <w:p/>
+    <w:p/>
+    <w:p>
+      <w:pPr>
+        <w:pStyle w:val="Ttulo5"/>
       </w:pPr>
       <w:r>
         <w:rPr>
@@ -2013,7 +2013,7 @@
     </w:p>
     <w:p>
       <w:pPr>
-        <w:pStyle w:val="Heading5"/>
+        <w:pStyle w:val="Ttulo5"/>
       </w:pPr>
       <w:r>
         <w:lastRenderedPageBreak/>
@@ -2022,7 +2022,7 @@
     </w:p>
     <w:p>
       <w:pPr>
-        <w:pStyle w:val="Heading5"/>
+        <w:pStyle w:val="Ttulo5"/>
       </w:pPr>
       <w:r>
         <w:t xml:space="preserve"> </w:t>
@@ -2030,7 +2030,7 @@
     </w:p>
     <w:p>
       <w:pPr>
-        <w:pStyle w:val="BodyText"/>
+        <w:pStyle w:val="Corpodetexto"/>
         <w:jc w:val="both"/>
         <w:rPr>
           <w:rFonts w:cs="Arial"/>
@@ -2105,7 +2105,7 @@
     </w:p>
     <w:p>
       <w:pPr>
-        <w:pStyle w:val="BodyText"/>
+        <w:pStyle w:val="Corpodetexto"/>
         <w:jc w:val="both"/>
         <w:rPr>
           <w:rFonts w:cs="Arial"/>
@@ -2156,7 +2156,7 @@
     </w:p>
     <w:p>
       <w:pPr>
-        <w:pStyle w:val="BodyText"/>
+        <w:pStyle w:val="Corpodetexto"/>
         <w:jc w:val="both"/>
         <w:rPr>
           <w:rFonts w:cs="Arial"/>
@@ -2167,7 +2167,7 @@
     </w:p>
     <w:p>
       <w:pPr>
-        <w:pStyle w:val="BodyText"/>
+        <w:pStyle w:val="Corpodetexto"/>
         <w:jc w:val="both"/>
         <w:rPr>
           <w:rFonts w:cs="Arial"/>
@@ -2178,7 +2178,7 @@
     </w:p>
     <w:p>
       <w:pPr>
-        <w:pStyle w:val="BodyText"/>
+        <w:pStyle w:val="Corpodetexto"/>
         <w:jc w:val="both"/>
         <w:rPr>
           <w:rFonts w:cs="Arial"/>
@@ -2189,7 +2189,7 @@
     </w:p>
     <w:p>
       <w:pPr>
-        <w:pStyle w:val="BodyText"/>
+        <w:pStyle w:val="Corpodetexto"/>
         <w:jc w:val="both"/>
         <w:rPr>
           <w:rFonts w:cs="Arial"/>
@@ -2216,7 +2216,7 @@
     </w:p>
     <w:p>
       <w:pPr>
-        <w:pStyle w:val="BodyText"/>
+        <w:pStyle w:val="Corpodetexto"/>
         <w:jc w:val="both"/>
         <w:rPr>
           <w:rFonts w:cs="Arial"/>
@@ -2227,7 +2227,7 @@
     </w:p>
     <w:p>
       <w:pPr>
-        <w:pStyle w:val="BodyText"/>
+        <w:pStyle w:val="Corpodetexto"/>
         <w:ind w:firstLine="720"/>
         <w:jc w:val="both"/>
         <w:rPr>
@@ -2255,7 +2255,7 @@
     </w:p>
     <w:p>
       <w:pPr>
-        <w:pStyle w:val="BodyText"/>
+        <w:pStyle w:val="Corpodetexto"/>
         <w:jc w:val="both"/>
         <w:rPr>
           <w:rFonts w:cs="Arial"/>
@@ -2266,7 +2266,7 @@
     </w:p>
     <w:p>
       <w:pPr>
-        <w:pStyle w:val="BodyText"/>
+        <w:pStyle w:val="Corpodetexto"/>
         <w:jc w:val="both"/>
         <w:rPr>
           <w:rFonts w:cs="Arial"/>
@@ -2293,7 +2293,7 @@
     </w:p>
     <w:p>
       <w:pPr>
-        <w:pStyle w:val="BodyText"/>
+        <w:pStyle w:val="Corpodetexto"/>
         <w:jc w:val="both"/>
         <w:rPr>
           <w:rFonts w:cs="Arial"/>
@@ -2304,7 +2304,7 @@
     </w:p>
     <w:p>
       <w:pPr>
-        <w:pStyle w:val="BodyText"/>
+        <w:pStyle w:val="Corpodetexto"/>
         <w:ind w:firstLine="720"/>
         <w:jc w:val="both"/>
         <w:rPr>
@@ -2332,7 +2332,7 @@
     </w:p>
     <w:p>
       <w:pPr>
-        <w:pStyle w:val="BodyText"/>
+        <w:pStyle w:val="Corpodetexto"/>
         <w:jc w:val="both"/>
         <w:rPr>
           <w:rFonts w:cs="Arial"/>
@@ -2343,7 +2343,7 @@
     </w:p>
     <w:p>
       <w:pPr>
-        <w:pStyle w:val="BodyText"/>
+        <w:pStyle w:val="Corpodetexto"/>
         <w:jc w:val="both"/>
         <w:rPr>
           <w:rFonts w:cs="Arial"/>
@@ -2354,7 +2354,7 @@
     </w:p>
     <w:p>
       <w:pPr>
-        <w:pStyle w:val="BodyText"/>
+        <w:pStyle w:val="Corpodetexto"/>
         <w:jc w:val="both"/>
         <w:rPr>
           <w:rFonts w:cs="Arial"/>
@@ -2365,7 +2365,7 @@
     </w:p>
     <w:p>
       <w:pPr>
-        <w:pStyle w:val="BodyText"/>
+        <w:pStyle w:val="Corpodetexto"/>
         <w:jc w:val="both"/>
         <w:rPr>
           <w:rFonts w:cs="Arial"/>
@@ -2376,7 +2376,7 @@
     </w:p>
     <w:p>
       <w:pPr>
-        <w:pStyle w:val="BodyText"/>
+        <w:pStyle w:val="Corpodetexto"/>
         <w:jc w:val="both"/>
         <w:rPr>
           <w:rFonts w:cs="Arial"/>
@@ -2451,7 +2451,7 @@
     </w:p>
     <w:p>
       <w:pPr>
-        <w:pStyle w:val="BodyText"/>
+        <w:pStyle w:val="Corpodetexto"/>
         <w:jc w:val="both"/>
         <w:rPr>
           <w:rFonts w:cs="Arial"/>
@@ -2462,7 +2462,7 @@
     </w:p>
     <w:p>
       <w:pPr>
-        <w:pStyle w:val="BodyText"/>
+        <w:pStyle w:val="Corpodetexto"/>
         <w:jc w:val="both"/>
         <w:rPr>
           <w:rFonts w:cs="Arial"/>
@@ -2473,7 +2473,7 @@
     </w:p>
     <w:p>
       <w:pPr>
-        <w:pStyle w:val="BodyText"/>
+        <w:pStyle w:val="Corpodetexto"/>
         <w:jc w:val="both"/>
         <w:rPr>
           <w:rFonts w:cs="Arial"/>
@@ -2484,7 +2484,7 @@
     </w:p>
     <w:p>
       <w:pPr>
-        <w:pStyle w:val="BodyText"/>
+        <w:pStyle w:val="Corpodetexto"/>
         <w:jc w:val="both"/>
         <w:rPr>
           <w:rFonts w:cs="Arial"/>
@@ -2495,7 +2495,7 @@
     </w:p>
     <w:p>
       <w:pPr>
-        <w:pStyle w:val="BodyText"/>
+        <w:pStyle w:val="Corpodetexto"/>
         <w:jc w:val="both"/>
         <w:rPr>
           <w:rFonts w:cs="Arial"/>
@@ -2506,7 +2506,7 @@
     </w:p>
     <w:p>
       <w:pPr>
-        <w:pStyle w:val="BodyText"/>
+        <w:pStyle w:val="Corpodetexto"/>
         <w:jc w:val="both"/>
         <w:rPr>
           <w:rFonts w:cs="Arial"/>
@@ -2517,7 +2517,7 @@
     </w:p>
     <w:p>
       <w:pPr>
-        <w:pStyle w:val="BodyText"/>
+        <w:pStyle w:val="Corpodetexto"/>
         <w:jc w:val="both"/>
         <w:rPr>
           <w:rFonts w:cs="Arial"/>
@@ -2528,7 +2528,7 @@
     </w:p>
     <w:p>
       <w:pPr>
-        <w:pStyle w:val="BodyText"/>
+        <w:pStyle w:val="Corpodetexto"/>
         <w:jc w:val="both"/>
         <w:rPr>
           <w:rFonts w:cs="Arial"/>
@@ -2608,7 +2608,7 @@
     </w:p>
     <w:p>
       <w:pPr>
-        <w:pStyle w:val="BodyText"/>
+        <w:pStyle w:val="Corpodetexto"/>
         <w:jc w:val="both"/>
         <w:rPr>
           <w:rFonts w:cs="Arial"/>
@@ -2689,7 +2689,7 @@
     </w:p>
     <w:p>
       <w:pPr>
-        <w:pStyle w:val="BodyText"/>
+        <w:pStyle w:val="Corpodetexto"/>
         <w:jc w:val="both"/>
         <w:rPr>
           <w:rFonts w:cs="Arial"/>
@@ -2700,7 +2700,7 @@
     </w:p>
     <w:p>
       <w:pPr>
-        <w:pStyle w:val="BodyText"/>
+        <w:pStyle w:val="Corpodetexto"/>
         <w:jc w:val="both"/>
         <w:rPr>
           <w:rFonts w:cs="Arial"/>
@@ -2727,7 +2727,7 @@
     </w:p>
     <w:p>
       <w:pPr>
-        <w:pStyle w:val="BodyText"/>
+        <w:pStyle w:val="Corpodetexto"/>
         <w:jc w:val="both"/>
         <w:rPr>
           <w:rFonts w:cs="Arial"/>
@@ -2742,34 +2742,34 @@
     </w:p>
     <w:p>
       <w:pPr>
-        <w:pStyle w:val="BodyText"/>
-        <w:jc w:val="both"/>
-        <w:rPr>
-          <w:rFonts w:cs="Arial"/>
-        </w:rPr>
-      </w:pPr>
-    </w:p>
-    <w:p>
-      <w:pPr>
-        <w:pStyle w:val="BodyText"/>
-        <w:jc w:val="both"/>
-        <w:rPr>
-          <w:rFonts w:cs="Arial"/>
-        </w:rPr>
-      </w:pPr>
-    </w:p>
-    <w:p>
-      <w:pPr>
-        <w:pStyle w:val="BodyText"/>
-        <w:jc w:val="both"/>
-        <w:rPr>
-          <w:rFonts w:cs="Arial"/>
-        </w:rPr>
-      </w:pPr>
-    </w:p>
-    <w:p>
-      <w:pPr>
-        <w:pStyle w:val="BodyText"/>
+        <w:pStyle w:val="Corpodetexto"/>
+        <w:jc w:val="both"/>
+        <w:rPr>
+          <w:rFonts w:cs="Arial"/>
+        </w:rPr>
+      </w:pPr>
+    </w:p>
+    <w:p>
+      <w:pPr>
+        <w:pStyle w:val="Corpodetexto"/>
+        <w:jc w:val="both"/>
+        <w:rPr>
+          <w:rFonts w:cs="Arial"/>
+        </w:rPr>
+      </w:pPr>
+    </w:p>
+    <w:p>
+      <w:pPr>
+        <w:pStyle w:val="Corpodetexto"/>
+        <w:jc w:val="both"/>
+        <w:rPr>
+          <w:rFonts w:cs="Arial"/>
+        </w:rPr>
+      </w:pPr>
+    </w:p>
+    <w:p>
+      <w:pPr>
+        <w:pStyle w:val="Corpodetexto"/>
         <w:jc w:val="both"/>
         <w:rPr>
           <w:rFonts w:cs="Arial"/>
@@ -2802,7 +2802,7 @@
     </w:p>
     <w:p>
       <w:pPr>
-        <w:pStyle w:val="BodyText"/>
+        <w:pStyle w:val="Corpodetexto"/>
         <w:jc w:val="both"/>
         <w:rPr>
           <w:rFonts w:cs="Arial"/>
@@ -2853,7 +2853,7 @@
     </w:p>
     <w:p>
       <w:pPr>
-        <w:pStyle w:val="BodyText"/>
+        <w:pStyle w:val="Corpodetexto"/>
         <w:jc w:val="both"/>
         <w:rPr>
           <w:rFonts w:cs="Arial"/>
@@ -2868,7 +2868,7 @@
     </w:p>
     <w:p>
       <w:pPr>
-        <w:pStyle w:val="BodyText"/>
+        <w:pStyle w:val="Corpodetexto"/>
         <w:jc w:val="both"/>
         <w:rPr>
           <w:rFonts w:cs="Arial"/>
@@ -2901,7 +2901,7 @@
     </w:p>
     <w:p>
       <w:pPr>
-        <w:pStyle w:val="BodyText"/>
+        <w:pStyle w:val="Corpodetexto"/>
         <w:jc w:val="both"/>
         <w:rPr>
           <w:rFonts w:cs="Arial"/>
@@ -2916,7 +2916,7 @@
     </w:p>
     <w:p>
       <w:pPr>
-        <w:pStyle w:val="BodyText"/>
+        <w:pStyle w:val="Corpodetexto"/>
         <w:jc w:val="both"/>
         <w:rPr>
           <w:rFonts w:cs="Arial"/>
@@ -2943,7 +2943,7 @@
     </w:p>
     <w:p>
       <w:pPr>
-        <w:pStyle w:val="BodyText"/>
+        <w:pStyle w:val="Corpodetexto"/>
         <w:jc w:val="both"/>
         <w:rPr>
           <w:rFonts w:cs="Arial"/>
@@ -2958,25 +2958,25 @@
     </w:p>
     <w:p>
       <w:pPr>
-        <w:pStyle w:val="BodyText"/>
-        <w:jc w:val="both"/>
-        <w:rPr>
-          <w:rFonts w:cs="Arial"/>
-        </w:rPr>
-      </w:pPr>
-    </w:p>
-    <w:p>
-      <w:pPr>
-        <w:pStyle w:val="BodyText"/>
-        <w:jc w:val="both"/>
-        <w:rPr>
-          <w:rFonts w:cs="Arial"/>
-        </w:rPr>
-      </w:pPr>
-    </w:p>
-    <w:p>
-      <w:pPr>
-        <w:pStyle w:val="BodyText"/>
+        <w:pStyle w:val="Corpodetexto"/>
+        <w:jc w:val="both"/>
+        <w:rPr>
+          <w:rFonts w:cs="Arial"/>
+        </w:rPr>
+      </w:pPr>
+    </w:p>
+    <w:p>
+      <w:pPr>
+        <w:pStyle w:val="Corpodetexto"/>
+        <w:jc w:val="both"/>
+        <w:rPr>
+          <w:rFonts w:cs="Arial"/>
+        </w:rPr>
+      </w:pPr>
+    </w:p>
+    <w:p>
+      <w:pPr>
+        <w:pStyle w:val="Corpodetexto"/>
         <w:jc w:val="both"/>
         <w:rPr>
           <w:rFonts w:cs="Arial"/>
@@ -2997,7 +2997,7 @@
     </w:p>
     <w:p>
       <w:pPr>
-        <w:pStyle w:val="BodyText"/>
+        <w:pStyle w:val="Corpodetexto"/>
         <w:jc w:val="both"/>
         <w:rPr>
           <w:rFonts w:cs="Arial"/>
@@ -3012,7 +3012,7 @@
     </w:p>
     <w:p>
       <w:pPr>
-        <w:pStyle w:val="BodyText"/>
+        <w:pStyle w:val="Corpodetexto"/>
         <w:jc w:val="both"/>
         <w:rPr>
           <w:rFonts w:cs="Arial"/>
@@ -3027,7 +3027,7 @@
     </w:p>
     <w:p>
       <w:pPr>
-        <w:pStyle w:val="BodyText"/>
+        <w:pStyle w:val="Corpodetexto"/>
         <w:jc w:val="both"/>
         <w:rPr>
           <w:rFonts w:cs="Arial"/>
@@ -3042,7 +3042,7 @@
     </w:p>
     <w:p>
       <w:pPr>
-        <w:pStyle w:val="BodyText"/>
+        <w:pStyle w:val="Corpodetexto"/>
         <w:jc w:val="both"/>
         <w:rPr>
           <w:rFonts w:cs="Arial"/>
@@ -3063,16 +3063,16 @@
     </w:p>
     <w:p>
       <w:pPr>
-        <w:pStyle w:val="BodyText"/>
-        <w:jc w:val="both"/>
-        <w:rPr>
-          <w:rFonts w:cs="Arial"/>
-        </w:rPr>
-      </w:pPr>
-    </w:p>
-    <w:p>
-      <w:pPr>
-        <w:pStyle w:val="BodyText"/>
+        <w:pStyle w:val="Corpodetexto"/>
+        <w:jc w:val="both"/>
+        <w:rPr>
+          <w:rFonts w:cs="Arial"/>
+        </w:rPr>
+      </w:pPr>
+    </w:p>
+    <w:p>
+      <w:pPr>
+        <w:pStyle w:val="Corpodetexto"/>
         <w:jc w:val="both"/>
         <w:rPr>
           <w:rFonts w:cs="Arial"/>
@@ -3105,7 +3105,7 @@
     </w:p>
     <w:p>
       <w:pPr>
-        <w:pStyle w:val="BodyText"/>
+        <w:pStyle w:val="Corpodetexto"/>
         <w:jc w:val="both"/>
         <w:rPr>
           <w:rFonts w:cs="Arial"/>
@@ -3156,7 +3156,7 @@
     </w:p>
     <w:p>
       <w:pPr>
-        <w:pStyle w:val="BodyText"/>
+        <w:pStyle w:val="Corpodetexto"/>
         <w:jc w:val="both"/>
         <w:rPr>
           <w:rFonts w:cs="Arial"/>
@@ -3177,7 +3177,7 @@
     </w:p>
     <w:p>
       <w:pPr>
-        <w:pStyle w:val="BodyText"/>
+        <w:pStyle w:val="Corpodetexto"/>
         <w:jc w:val="both"/>
         <w:rPr>
           <w:rFonts w:cs="Arial"/>
@@ -3192,7 +3192,7 @@
     </w:p>
     <w:p>
       <w:pPr>
-        <w:pStyle w:val="BodyText"/>
+        <w:pStyle w:val="Corpodetexto"/>
         <w:jc w:val="both"/>
         <w:rPr>
           <w:rFonts w:cs="Arial"/>
@@ -3207,7 +3207,7 @@
     </w:p>
     <w:p>
       <w:pPr>
-        <w:pStyle w:val="BodyText"/>
+        <w:pStyle w:val="Corpodetexto"/>
         <w:jc w:val="both"/>
         <w:rPr>
           <w:rFonts w:cs="Arial"/>
@@ -3218,7 +3218,7 @@
     </w:p>
     <w:p>
       <w:pPr>
-        <w:pStyle w:val="BodyText"/>
+        <w:pStyle w:val="Corpodetexto"/>
         <w:jc w:val="both"/>
         <w:rPr>
           <w:rFonts w:cs="Arial"/>
@@ -3229,7 +3229,7 @@
     </w:p>
     <w:p>
       <w:pPr>
-        <w:pStyle w:val="BodyText"/>
+        <w:pStyle w:val="Corpodetexto"/>
         <w:jc w:val="both"/>
         <w:rPr>
           <w:rFonts w:cs="Arial"/>
@@ -3240,7 +3240,7 @@
     </w:p>
     <w:p>
       <w:pPr>
-        <w:pStyle w:val="BodyText"/>
+        <w:pStyle w:val="Corpodetexto"/>
         <w:jc w:val="both"/>
         <w:rPr>
           <w:rFonts w:cs="Arial"/>
@@ -3300,7 +3300,7 @@
     </w:p>
     <w:p>
       <w:pPr>
-        <w:pStyle w:val="BodyText"/>
+        <w:pStyle w:val="Corpodetexto"/>
         <w:jc w:val="both"/>
         <w:rPr>
           <w:rFonts w:cs="Arial"/>
@@ -3322,7 +3322,7 @@
     </w:p>
     <w:p>
       <w:pPr>
-        <w:pStyle w:val="BodyText"/>
+        <w:pStyle w:val="Corpodetexto"/>
         <w:jc w:val="both"/>
         <w:rPr>
           <w:rFonts w:cs="Arial"/>
@@ -3426,7 +3426,7 @@
     </w:p>
     <w:p>
       <w:pPr>
-        <w:pStyle w:val="BodyText"/>
+        <w:pStyle w:val="Corpodetexto"/>
         <w:jc w:val="both"/>
         <w:rPr>
           <w:rFonts w:cs="Arial"/>
@@ -3459,7 +3459,7 @@
     </w:p>
     <w:p>
       <w:pPr>
-        <w:pStyle w:val="BodyText"/>
+        <w:pStyle w:val="Corpodetexto"/>
         <w:jc w:val="both"/>
         <w:rPr>
           <w:rFonts w:cs="Arial"/>
@@ -3474,25 +3474,25 @@
     </w:p>
     <w:p>
       <w:pPr>
-        <w:pStyle w:val="BodyText"/>
-        <w:jc w:val="both"/>
-        <w:rPr>
-          <w:rFonts w:cs="Arial"/>
-        </w:rPr>
-      </w:pPr>
-    </w:p>
-    <w:p>
-      <w:pPr>
-        <w:pStyle w:val="BodyText"/>
-        <w:jc w:val="both"/>
-        <w:rPr>
-          <w:rFonts w:cs="Arial"/>
-        </w:rPr>
-      </w:pPr>
-    </w:p>
-    <w:p>
-      <w:pPr>
-        <w:pStyle w:val="BodyText"/>
+        <w:pStyle w:val="Corpodetexto"/>
+        <w:jc w:val="both"/>
+        <w:rPr>
+          <w:rFonts w:cs="Arial"/>
+        </w:rPr>
+      </w:pPr>
+    </w:p>
+    <w:p>
+      <w:pPr>
+        <w:pStyle w:val="Corpodetexto"/>
+        <w:jc w:val="both"/>
+        <w:rPr>
+          <w:rFonts w:cs="Arial"/>
+        </w:rPr>
+      </w:pPr>
+    </w:p>
+    <w:p>
+      <w:pPr>
+        <w:pStyle w:val="Corpodetexto"/>
         <w:jc w:val="both"/>
         <w:rPr>
           <w:rFonts w:cs="Arial"/>
@@ -3525,7 +3525,7 @@
     </w:p>
     <w:p>
       <w:pPr>
-        <w:pStyle w:val="BodyText"/>
+        <w:pStyle w:val="Corpodetexto"/>
         <w:jc w:val="both"/>
         <w:rPr>
           <w:rFonts w:cs="Arial"/>
@@ -3576,7 +3576,7 @@
     </w:p>
     <w:p>
       <w:pPr>
-        <w:pStyle w:val="BodyText"/>
+        <w:pStyle w:val="Corpodetexto"/>
         <w:jc w:val="both"/>
         <w:rPr>
           <w:rFonts w:cs="Arial"/>
@@ -3591,25 +3591,25 @@
     </w:p>
     <w:p>
       <w:pPr>
-        <w:pStyle w:val="BodyText"/>
-        <w:jc w:val="both"/>
-        <w:rPr>
-          <w:rFonts w:cs="Arial"/>
-        </w:rPr>
-      </w:pPr>
-    </w:p>
-    <w:p>
-      <w:pPr>
-        <w:pStyle w:val="BodyText"/>
-        <w:jc w:val="both"/>
-        <w:rPr>
-          <w:rFonts w:cs="Arial"/>
-        </w:rPr>
-      </w:pPr>
-    </w:p>
-    <w:p>
-      <w:pPr>
-        <w:pStyle w:val="BodyText"/>
+        <w:pStyle w:val="Corpodetexto"/>
+        <w:jc w:val="both"/>
+        <w:rPr>
+          <w:rFonts w:cs="Arial"/>
+        </w:rPr>
+      </w:pPr>
+    </w:p>
+    <w:p>
+      <w:pPr>
+        <w:pStyle w:val="Corpodetexto"/>
+        <w:jc w:val="both"/>
+        <w:rPr>
+          <w:rFonts w:cs="Arial"/>
+        </w:rPr>
+      </w:pPr>
+    </w:p>
+    <w:p>
+      <w:pPr>
+        <w:pStyle w:val="Corpodetexto"/>
         <w:jc w:val="both"/>
         <w:rPr>
           <w:rFonts w:cs="Arial"/>
@@ -3636,7 +3636,7 @@
     </w:p>
     <w:p>
       <w:pPr>
-        <w:pStyle w:val="BodyText"/>
+        <w:pStyle w:val="Corpodetexto"/>
         <w:jc w:val="both"/>
         <w:rPr>
           <w:rFonts w:cs="Arial"/>
@@ -3651,25 +3651,25 @@
     </w:p>
     <w:p>
       <w:pPr>
-        <w:pStyle w:val="BodyText"/>
-        <w:jc w:val="both"/>
-        <w:rPr>
-          <w:rFonts w:cs="Arial"/>
-        </w:rPr>
-      </w:pPr>
-    </w:p>
-    <w:p>
-      <w:pPr>
-        <w:pStyle w:val="BodyText"/>
-        <w:jc w:val="both"/>
-        <w:rPr>
-          <w:rFonts w:cs="Arial"/>
-        </w:rPr>
-      </w:pPr>
-    </w:p>
-    <w:p>
-      <w:pPr>
-        <w:pStyle w:val="BodyText"/>
+        <w:pStyle w:val="Corpodetexto"/>
+        <w:jc w:val="both"/>
+        <w:rPr>
+          <w:rFonts w:cs="Arial"/>
+        </w:rPr>
+      </w:pPr>
+    </w:p>
+    <w:p>
+      <w:pPr>
+        <w:pStyle w:val="Corpodetexto"/>
+        <w:jc w:val="both"/>
+        <w:rPr>
+          <w:rFonts w:cs="Arial"/>
+        </w:rPr>
+      </w:pPr>
+    </w:p>
+    <w:p>
+      <w:pPr>
+        <w:pStyle w:val="Corpodetexto"/>
         <w:jc w:val="both"/>
         <w:rPr>
           <w:rFonts w:cs="Arial"/>
@@ -3702,7 +3702,7 @@
     </w:p>
     <w:p>
       <w:pPr>
-        <w:pStyle w:val="BodyText"/>
+        <w:pStyle w:val="Corpodetexto"/>
         <w:jc w:val="both"/>
         <w:rPr>
           <w:rFonts w:cs="Arial"/>
@@ -3747,7 +3747,7 @@
     </w:p>
     <w:p>
       <w:pPr>
-        <w:pStyle w:val="BodyText"/>
+        <w:pStyle w:val="Corpodetexto"/>
         <w:jc w:val="both"/>
         <w:rPr>
           <w:rFonts w:cs="Arial"/>
@@ -3768,16 +3768,16 @@
     </w:p>
     <w:p>
       <w:pPr>
-        <w:pStyle w:val="BodyText"/>
-        <w:jc w:val="both"/>
-        <w:rPr>
-          <w:rFonts w:cs="Arial"/>
-        </w:rPr>
-      </w:pPr>
-    </w:p>
-    <w:p>
-      <w:pPr>
-        <w:pStyle w:val="BodyText"/>
+        <w:pStyle w:val="Corpodetexto"/>
+        <w:jc w:val="both"/>
+        <w:rPr>
+          <w:rFonts w:cs="Arial"/>
+        </w:rPr>
+      </w:pPr>
+    </w:p>
+    <w:p>
+      <w:pPr>
+        <w:pStyle w:val="Corpodetexto"/>
         <w:jc w:val="both"/>
         <w:rPr>
           <w:rFonts w:cs="Arial"/>
@@ -3804,7 +3804,7 @@
     </w:p>
     <w:p>
       <w:pPr>
-        <w:pStyle w:val="BodyText"/>
+        <w:pStyle w:val="Corpodetexto"/>
         <w:jc w:val="both"/>
         <w:rPr>
           <w:rFonts w:cs="Arial"/>
@@ -3819,7 +3819,7 @@
     </w:p>
     <w:p>
       <w:pPr>
-        <w:pStyle w:val="BodyText"/>
+        <w:pStyle w:val="Corpodetexto"/>
         <w:jc w:val="both"/>
         <w:rPr>
           <w:rFonts w:cs="Arial"/>
@@ -3834,7 +3834,7 @@
     </w:p>
     <w:p>
       <w:pPr>
-        <w:pStyle w:val="BodyText"/>
+        <w:pStyle w:val="Corpodetexto"/>
         <w:jc w:val="both"/>
         <w:rPr>
           <w:rFonts w:cs="Arial"/>
@@ -3914,7 +3914,7 @@
     </w:p>
     <w:p>
       <w:pPr>
-        <w:pStyle w:val="BodyText"/>
+        <w:pStyle w:val="Corpodetexto"/>
         <w:jc w:val="both"/>
         <w:rPr>
           <w:rFonts w:cs="Arial"/>
@@ -3936,16 +3936,16 @@
     </w:p>
     <w:p>
       <w:pPr>
-        <w:pStyle w:val="BodyText"/>
-        <w:jc w:val="both"/>
-        <w:rPr>
-          <w:rFonts w:cs="Arial"/>
-        </w:rPr>
-      </w:pPr>
-    </w:p>
-    <w:p>
-      <w:pPr>
-        <w:pStyle w:val="BodyText"/>
+        <w:pStyle w:val="Corpodetexto"/>
+        <w:jc w:val="both"/>
+        <w:rPr>
+          <w:rFonts w:cs="Arial"/>
+        </w:rPr>
+      </w:pPr>
+    </w:p>
+    <w:p>
+      <w:pPr>
+        <w:pStyle w:val="Corpodetexto"/>
         <w:jc w:val="both"/>
         <w:rPr>
           <w:rFonts w:cs="Arial"/>
@@ -4035,25 +4035,25 @@
     </w:p>
     <w:p>
       <w:pPr>
-        <w:pStyle w:val="BodyText"/>
-        <w:jc w:val="both"/>
-        <w:rPr>
-          <w:rFonts w:cs="Arial"/>
-        </w:rPr>
-      </w:pPr>
-    </w:p>
-    <w:p>
-      <w:pPr>
-        <w:pStyle w:val="BodyText"/>
-        <w:jc w:val="both"/>
-        <w:rPr>
-          <w:rFonts w:cs="Arial"/>
-        </w:rPr>
-      </w:pPr>
-    </w:p>
-    <w:p>
-      <w:pPr>
-        <w:pStyle w:val="BodyText"/>
+        <w:pStyle w:val="Corpodetexto"/>
+        <w:jc w:val="both"/>
+        <w:rPr>
+          <w:rFonts w:cs="Arial"/>
+        </w:rPr>
+      </w:pPr>
+    </w:p>
+    <w:p>
+      <w:pPr>
+        <w:pStyle w:val="Corpodetexto"/>
+        <w:jc w:val="both"/>
+        <w:rPr>
+          <w:rFonts w:cs="Arial"/>
+        </w:rPr>
+      </w:pPr>
+    </w:p>
+    <w:p>
+      <w:pPr>
+        <w:pStyle w:val="Corpodetexto"/>
         <w:jc w:val="both"/>
         <w:rPr>
           <w:rFonts w:cs="Arial"/>
@@ -4092,7 +4092,7 @@
     </w:p>
     <w:p>
       <w:pPr>
-        <w:pStyle w:val="BodyText"/>
+        <w:pStyle w:val="Corpodetexto"/>
         <w:jc w:val="both"/>
         <w:rPr>
           <w:rFonts w:cs="Arial"/>
@@ -4131,7 +4131,7 @@
     </w:p>
     <w:p>
       <w:pPr>
-        <w:pStyle w:val="BodyText"/>
+        <w:pStyle w:val="Corpodetexto"/>
         <w:jc w:val="both"/>
         <w:rPr>
           <w:rFonts w:cs="Arial"/>
@@ -4146,7 +4146,7 @@
     </w:p>
     <w:p>
       <w:pPr>
-        <w:pStyle w:val="BodyText"/>
+        <w:pStyle w:val="Corpodetexto"/>
         <w:jc w:val="both"/>
         <w:rPr>
           <w:rFonts w:cs="Arial"/>
@@ -4161,25 +4161,25 @@
     </w:p>
     <w:p>
       <w:pPr>
-        <w:pStyle w:val="BodyText"/>
-        <w:jc w:val="both"/>
-        <w:rPr>
-          <w:rFonts w:cs="Arial"/>
-        </w:rPr>
-      </w:pPr>
-    </w:p>
-    <w:p>
-      <w:pPr>
-        <w:pStyle w:val="BodyText"/>
-        <w:jc w:val="both"/>
-        <w:rPr>
-          <w:rFonts w:cs="Arial"/>
-        </w:rPr>
-      </w:pPr>
-    </w:p>
-    <w:p>
-      <w:pPr>
-        <w:pStyle w:val="BodyText"/>
+        <w:pStyle w:val="Corpodetexto"/>
+        <w:jc w:val="both"/>
+        <w:rPr>
+          <w:rFonts w:cs="Arial"/>
+        </w:rPr>
+      </w:pPr>
+    </w:p>
+    <w:p>
+      <w:pPr>
+        <w:pStyle w:val="Corpodetexto"/>
+        <w:jc w:val="both"/>
+        <w:rPr>
+          <w:rFonts w:cs="Arial"/>
+        </w:rPr>
+      </w:pPr>
+    </w:p>
+    <w:p>
+      <w:pPr>
+        <w:pStyle w:val="Corpodetexto"/>
         <w:jc w:val="both"/>
         <w:rPr>
           <w:rFonts w:cs="Arial"/>
@@ -4212,7 +4212,7 @@
     </w:p>
     <w:p>
       <w:pPr>
-        <w:pStyle w:val="BodyText"/>
+        <w:pStyle w:val="Corpodetexto"/>
         <w:jc w:val="both"/>
         <w:rPr>
           <w:rFonts w:cs="Arial"/>
@@ -4227,16 +4227,16 @@
     </w:p>
     <w:p>
       <w:pPr>
-        <w:pStyle w:val="BodyText"/>
-        <w:jc w:val="both"/>
-        <w:rPr>
-          <w:rFonts w:cs="Arial"/>
-        </w:rPr>
-      </w:pPr>
-    </w:p>
-    <w:p>
-      <w:pPr>
-        <w:pStyle w:val="BodyText"/>
+        <w:pStyle w:val="Corpodetexto"/>
+        <w:jc w:val="both"/>
+        <w:rPr>
+          <w:rFonts w:cs="Arial"/>
+        </w:rPr>
+      </w:pPr>
+    </w:p>
+    <w:p>
+      <w:pPr>
+        <w:pStyle w:val="Corpodetexto"/>
         <w:jc w:val="both"/>
         <w:rPr>
           <w:rFonts w:cs="Arial"/>
@@ -4257,7 +4257,7 @@
     </w:p>
     <w:p>
       <w:pPr>
-        <w:pStyle w:val="BodyText"/>
+        <w:pStyle w:val="Corpodetexto"/>
         <w:jc w:val="both"/>
         <w:rPr>
           <w:rFonts w:cs="Arial"/>
@@ -4272,34 +4272,34 @@
     </w:p>
     <w:p>
       <w:pPr>
-        <w:pStyle w:val="BodyText"/>
-        <w:jc w:val="both"/>
-        <w:rPr>
-          <w:rFonts w:cs="Arial"/>
-        </w:rPr>
-      </w:pPr>
-    </w:p>
-    <w:p>
-      <w:pPr>
-        <w:pStyle w:val="BodyText"/>
-        <w:jc w:val="both"/>
-        <w:rPr>
-          <w:rFonts w:cs="Arial"/>
-        </w:rPr>
-      </w:pPr>
-    </w:p>
-    <w:p>
-      <w:pPr>
-        <w:pStyle w:val="BodyText"/>
-        <w:jc w:val="both"/>
-        <w:rPr>
-          <w:rFonts w:cs="Arial"/>
-        </w:rPr>
-      </w:pPr>
-    </w:p>
-    <w:p>
-      <w:pPr>
-        <w:pStyle w:val="BodyText"/>
+        <w:pStyle w:val="Corpodetexto"/>
+        <w:jc w:val="both"/>
+        <w:rPr>
+          <w:rFonts w:cs="Arial"/>
+        </w:rPr>
+      </w:pPr>
+    </w:p>
+    <w:p>
+      <w:pPr>
+        <w:pStyle w:val="Corpodetexto"/>
+        <w:jc w:val="both"/>
+        <w:rPr>
+          <w:rFonts w:cs="Arial"/>
+        </w:rPr>
+      </w:pPr>
+    </w:p>
+    <w:p>
+      <w:pPr>
+        <w:pStyle w:val="Corpodetexto"/>
+        <w:jc w:val="both"/>
+        <w:rPr>
+          <w:rFonts w:cs="Arial"/>
+        </w:rPr>
+      </w:pPr>
+    </w:p>
+    <w:p>
+      <w:pPr>
+        <w:pStyle w:val="Corpodetexto"/>
         <w:jc w:val="both"/>
         <w:rPr>
           <w:rFonts w:cs="Arial"/>
@@ -4326,7 +4326,7 @@
     </w:p>
     <w:p>
       <w:pPr>
-        <w:pStyle w:val="BodyText"/>
+        <w:pStyle w:val="Corpodetexto"/>
         <w:jc w:val="both"/>
         <w:rPr>
           <w:rFonts w:cs="Arial"/>
@@ -4365,7 +4365,7 @@
     </w:p>
     <w:p>
       <w:pPr>
-        <w:pStyle w:val="BodyText"/>
+        <w:pStyle w:val="Corpodetexto"/>
         <w:jc w:val="both"/>
         <w:rPr>
           <w:rFonts w:cs="Arial"/>
@@ -4380,34 +4380,34 @@
     </w:p>
     <w:p>
       <w:pPr>
-        <w:pStyle w:val="BodyText"/>
-        <w:jc w:val="both"/>
-        <w:rPr>
-          <w:rFonts w:cs="Arial"/>
-        </w:rPr>
-      </w:pPr>
-    </w:p>
-    <w:p>
-      <w:pPr>
-        <w:pStyle w:val="BodyText"/>
-        <w:jc w:val="both"/>
-        <w:rPr>
-          <w:rFonts w:cs="Arial"/>
-        </w:rPr>
-      </w:pPr>
-    </w:p>
-    <w:p>
-      <w:pPr>
-        <w:pStyle w:val="BodyText"/>
-        <w:jc w:val="both"/>
-        <w:rPr>
-          <w:rFonts w:cs="Arial"/>
-        </w:rPr>
-      </w:pPr>
-    </w:p>
-    <w:p>
-      <w:pPr>
-        <w:pStyle w:val="BodyText"/>
+        <w:pStyle w:val="Corpodetexto"/>
+        <w:jc w:val="both"/>
+        <w:rPr>
+          <w:rFonts w:cs="Arial"/>
+        </w:rPr>
+      </w:pPr>
+    </w:p>
+    <w:p>
+      <w:pPr>
+        <w:pStyle w:val="Corpodetexto"/>
+        <w:jc w:val="both"/>
+        <w:rPr>
+          <w:rFonts w:cs="Arial"/>
+        </w:rPr>
+      </w:pPr>
+    </w:p>
+    <w:p>
+      <w:pPr>
+        <w:pStyle w:val="Corpodetexto"/>
+        <w:jc w:val="both"/>
+        <w:rPr>
+          <w:rFonts w:cs="Arial"/>
+        </w:rPr>
+      </w:pPr>
+    </w:p>
+    <w:p>
+      <w:pPr>
+        <w:pStyle w:val="Corpodetexto"/>
         <w:jc w:val="both"/>
         <w:rPr>
           <w:rFonts w:cs="Arial"/>
@@ -4429,7 +4429,7 @@
     </w:p>
     <w:p>
       <w:pPr>
-        <w:pStyle w:val="BodyText"/>
+        <w:pStyle w:val="Corpodetexto"/>
         <w:jc w:val="both"/>
         <w:rPr>
           <w:rFonts w:cs="Arial"/>
@@ -4451,7 +4451,7 @@
     </w:p>
     <w:p>
       <w:pPr>
-        <w:pStyle w:val="BodyText"/>
+        <w:pStyle w:val="Corpodetexto"/>
         <w:jc w:val="both"/>
         <w:rPr>
           <w:rFonts w:cs="Arial"/>
@@ -4511,7 +4511,7 @@
     </w:p>
     <w:p>
       <w:pPr>
-        <w:pStyle w:val="BodyText"/>
+        <w:pStyle w:val="Corpodetexto"/>
         <w:jc w:val="both"/>
         <w:rPr>
           <w:rFonts w:cs="Arial"/>
@@ -4533,7 +4533,7 @@
     </w:p>
     <w:p>
       <w:pPr>
-        <w:pStyle w:val="BodyText"/>
+        <w:pStyle w:val="Corpodetexto"/>
         <w:jc w:val="both"/>
         <w:rPr>
           <w:rFonts w:cs="Arial"/>
@@ -4544,7 +4544,7 @@
     </w:p>
     <w:p>
       <w:pPr>
-        <w:pStyle w:val="BodyText"/>
+        <w:pStyle w:val="Corpodetexto"/>
         <w:jc w:val="both"/>
         <w:rPr>
           <w:rFonts w:cs="Arial"/>
@@ -4626,16 +4626,16 @@
     </w:p>
     <w:p>
       <w:pPr>
-        <w:pStyle w:val="BodyText"/>
-        <w:jc w:val="both"/>
-        <w:rPr>
-          <w:rFonts w:cs="Arial"/>
-        </w:rPr>
-      </w:pPr>
-    </w:p>
-    <w:p>
-      <w:pPr>
-        <w:pStyle w:val="BodyText"/>
+        <w:pStyle w:val="Corpodetexto"/>
+        <w:jc w:val="both"/>
+        <w:rPr>
+          <w:rFonts w:cs="Arial"/>
+        </w:rPr>
+      </w:pPr>
+    </w:p>
+    <w:p>
+      <w:pPr>
+        <w:pStyle w:val="Corpodetexto"/>
         <w:jc w:val="both"/>
         <w:rPr>
           <w:rFonts w:cs="Arial"/>
@@ -4668,7 +4668,7 @@
     </w:p>
     <w:p>
       <w:pPr>
-        <w:pStyle w:val="BodyText"/>
+        <w:pStyle w:val="Corpodetexto"/>
         <w:jc w:val="both"/>
         <w:rPr>
           <w:rFonts w:cs="Arial"/>
@@ -4683,7 +4683,7 @@
     </w:p>
     <w:p>
       <w:pPr>
-        <w:pStyle w:val="BodyText"/>
+        <w:pStyle w:val="Corpodetexto"/>
         <w:jc w:val="both"/>
         <w:rPr>
           <w:rFonts w:cs="Arial"/>
@@ -4698,7 +4698,7 @@
     </w:p>
     <w:p>
       <w:pPr>
-        <w:pStyle w:val="BodyText"/>
+        <w:pStyle w:val="Corpodetexto"/>
         <w:jc w:val="both"/>
         <w:rPr>
           <w:rFonts w:cs="Arial"/>
@@ -4713,43 +4713,43 @@
     </w:p>
     <w:p>
       <w:pPr>
-        <w:pStyle w:val="BodyText"/>
-        <w:jc w:val="both"/>
-        <w:rPr>
-          <w:rFonts w:cs="Arial"/>
-        </w:rPr>
-      </w:pPr>
-    </w:p>
-    <w:p>
-      <w:pPr>
-        <w:pStyle w:val="BodyText"/>
-        <w:jc w:val="both"/>
-        <w:rPr>
-          <w:rFonts w:cs="Arial"/>
-        </w:rPr>
-      </w:pPr>
-    </w:p>
-    <w:p>
-      <w:pPr>
-        <w:pStyle w:val="BodyText"/>
-        <w:jc w:val="both"/>
-        <w:rPr>
-          <w:rFonts w:cs="Arial"/>
-        </w:rPr>
-      </w:pPr>
-    </w:p>
-    <w:p>
-      <w:pPr>
-        <w:pStyle w:val="BodyText"/>
-        <w:jc w:val="both"/>
-        <w:rPr>
-          <w:rFonts w:cs="Arial"/>
-        </w:rPr>
-      </w:pPr>
-    </w:p>
-    <w:p>
-      <w:pPr>
-        <w:pStyle w:val="BodyText"/>
+        <w:pStyle w:val="Corpodetexto"/>
+        <w:jc w:val="both"/>
+        <w:rPr>
+          <w:rFonts w:cs="Arial"/>
+        </w:rPr>
+      </w:pPr>
+    </w:p>
+    <w:p>
+      <w:pPr>
+        <w:pStyle w:val="Corpodetexto"/>
+        <w:jc w:val="both"/>
+        <w:rPr>
+          <w:rFonts w:cs="Arial"/>
+        </w:rPr>
+      </w:pPr>
+    </w:p>
+    <w:p>
+      <w:pPr>
+        <w:pStyle w:val="Corpodetexto"/>
+        <w:jc w:val="both"/>
+        <w:rPr>
+          <w:rFonts w:cs="Arial"/>
+        </w:rPr>
+      </w:pPr>
+    </w:p>
+    <w:p>
+      <w:pPr>
+        <w:pStyle w:val="Corpodetexto"/>
+        <w:jc w:val="both"/>
+        <w:rPr>
+          <w:rFonts w:cs="Arial"/>
+        </w:rPr>
+      </w:pPr>
+    </w:p>
+    <w:p>
+      <w:pPr>
+        <w:pStyle w:val="Corpodetexto"/>
         <w:jc w:val="both"/>
         <w:rPr>
           <w:rFonts w:cs="Arial"/>
@@ -4782,7 +4782,7 @@
     </w:p>
     <w:p>
       <w:pPr>
-        <w:pStyle w:val="BodyText"/>
+        <w:pStyle w:val="Corpodetexto"/>
         <w:jc w:val="both"/>
         <w:rPr>
           <w:rFonts w:cs="Arial"/>
@@ -4821,7 +4821,7 @@
     </w:p>
     <w:p>
       <w:pPr>
-        <w:pStyle w:val="BodyText"/>
+        <w:pStyle w:val="Corpodetexto"/>
         <w:jc w:val="both"/>
         <w:rPr>
           <w:rFonts w:cs="Arial"/>
@@ -4836,7 +4836,7 @@
     </w:p>
     <w:p>
       <w:pPr>
-        <w:pStyle w:val="BodyText"/>
+        <w:pStyle w:val="Corpodetexto"/>
         <w:jc w:val="both"/>
         <w:rPr>
           <w:rFonts w:cs="Arial"/>
@@ -4851,7 +4851,7 @@
     </w:p>
     <w:p>
       <w:pPr>
-        <w:pStyle w:val="BodyText"/>
+        <w:pStyle w:val="Corpodetexto"/>
         <w:jc w:val="both"/>
         <w:rPr>
           <w:rFonts w:cs="Arial"/>
@@ -4866,7 +4866,7 @@
     </w:p>
     <w:p>
       <w:pPr>
-        <w:pStyle w:val="BodyText"/>
+        <w:pStyle w:val="Corpodetexto"/>
         <w:jc w:val="both"/>
         <w:rPr>
           <w:rFonts w:cs="Arial"/>
@@ -4887,7 +4887,7 @@
     </w:p>
     <w:p>
       <w:pPr>
-        <w:pStyle w:val="BodyText"/>
+        <w:pStyle w:val="Corpodetexto"/>
         <w:jc w:val="both"/>
         <w:rPr>
           <w:rFonts w:cs="Arial"/>
@@ -4902,7 +4902,7 @@
     </w:p>
     <w:p>
       <w:pPr>
-        <w:pStyle w:val="BodyText"/>
+        <w:pStyle w:val="Corpodetexto"/>
         <w:jc w:val="both"/>
         <w:rPr>
           <w:rFonts w:cs="Arial"/>
@@ -4917,7 +4917,7 @@
     </w:p>
     <w:p>
       <w:pPr>
-        <w:pStyle w:val="BodyText"/>
+        <w:pStyle w:val="Corpodetexto"/>
         <w:jc w:val="both"/>
         <w:rPr>
           <w:rFonts w:cs="Arial"/>
@@ -4932,7 +4932,7 @@
     </w:p>
     <w:p>
       <w:pPr>
-        <w:pStyle w:val="BodyText"/>
+        <w:pStyle w:val="Corpodetexto"/>
         <w:jc w:val="both"/>
         <w:rPr>
           <w:rFonts w:cs="Arial"/>
@@ -4947,7 +4947,7 @@
     </w:p>
     <w:p>
       <w:pPr>
-        <w:pStyle w:val="BodyText"/>
+        <w:pStyle w:val="Corpodetexto"/>
         <w:jc w:val="both"/>
         <w:rPr>
           <w:rFonts w:cs="Arial"/>
@@ -4958,7 +4958,7 @@
     </w:p>
     <w:p>
       <w:pPr>
-        <w:pStyle w:val="BodyText"/>
+        <w:pStyle w:val="Corpodetexto"/>
         <w:jc w:val="both"/>
         <w:rPr>
           <w:rFonts w:cs="Arial"/>
@@ -4969,7 +4969,7 @@
     </w:p>
     <w:p>
       <w:pPr>
-        <w:pStyle w:val="Heading5"/>
+        <w:pStyle w:val="Ttulo5"/>
       </w:pPr>
       <w:r>
         <w:lastRenderedPageBreak/>
@@ -4980,7 +4980,7 @@
     <w:p/>
     <w:p>
       <w:pPr>
-        <w:pStyle w:val="BodyText"/>
+        <w:pStyle w:val="Corpodetexto"/>
         <w:jc w:val="both"/>
         <w:rPr>
           <w:rFonts w:cs="Arial"/>
@@ -4998,16 +4998,16 @@
     </w:p>
     <w:p>
       <w:pPr>
-        <w:pStyle w:val="BodyText"/>
-        <w:jc w:val="both"/>
-        <w:rPr>
-          <w:rFonts w:cs="Arial"/>
-        </w:rPr>
-      </w:pPr>
-    </w:p>
-    <w:p>
-      <w:pPr>
-        <w:pStyle w:val="BodyText"/>
+        <w:pStyle w:val="Corpodetexto"/>
+        <w:jc w:val="both"/>
+        <w:rPr>
+          <w:rFonts w:cs="Arial"/>
+        </w:rPr>
+      </w:pPr>
+    </w:p>
+    <w:p>
+      <w:pPr>
+        <w:pStyle w:val="Corpodetexto"/>
         <w:jc w:val="both"/>
       </w:pPr>
     </w:p>
@@ -5331,7 +5331,21 @@
         <w:rPr>
           <w:rFonts w:ascii="Arial" w:hAnsi="Arial" w:cs="Arial"/>
         </w:rPr>
-        <w:t xml:space="preserve">-Os resultados finais (N e numero min/max passageiros foram alteradas):           </w:t>
+        <w:t xml:space="preserve">-Os resultados finais (N e </w:t>
+      </w:r>
+      <w:proofErr w:type="gramStart"/>
+      <w:r>
+        <w:rPr>
+          <w:rFonts w:ascii="Arial" w:hAnsi="Arial" w:cs="Arial"/>
+        </w:rPr>
+        <w:t>numero</w:t>
+      </w:r>
+      <w:proofErr w:type="gramEnd"/>
+      <w:r>
+        <w:rPr>
+          <w:rFonts w:ascii="Arial" w:hAnsi="Arial" w:cs="Arial"/>
+        </w:rPr>
+        <w:t xml:space="preserve"> min/max passageiros foram alteradas):           </w:t>
       </w:r>
     </w:p>
     <w:p>
@@ -5617,7 +5631,7 @@
     <w:p/>
     <w:p>
       <w:pPr>
-        <w:pStyle w:val="Heading3"/>
+        <w:pStyle w:val="Ttulo3"/>
       </w:pPr>
       <w:r>
         <w:tab/>
@@ -5625,7 +5639,7 @@
     </w:p>
     <w:p>
       <w:pPr>
-        <w:pStyle w:val="Heading3"/>
+        <w:pStyle w:val="Ttulo3"/>
       </w:pPr>
     </w:p>
     <w:p>
@@ -5687,12 +5701,34 @@
         <w:rPr>
           <w:rFonts w:ascii="Arial" w:hAnsi="Arial" w:cs="Arial"/>
         </w:rPr>
-        <w:t>1000 | min= 10 |  max=13</w:t>
-      </w:r>
-    </w:p>
-    <w:p>
-      <w:pPr>
-        <w:pStyle w:val="Heading3"/>
+        <w:t xml:space="preserve">1000 | min= 10 </w:t>
+      </w:r>
+      <w:proofErr w:type="gramStart"/>
+      <w:r>
+        <w:rPr>
+          <w:rFonts w:ascii="Arial" w:hAnsi="Arial" w:cs="Arial"/>
+        </w:rPr>
+        <w:t xml:space="preserve">|  </w:t>
+      </w:r>
+      <w:proofErr w:type="spellStart"/>
+      <w:r>
+        <w:rPr>
+          <w:rFonts w:ascii="Arial" w:hAnsi="Arial" w:cs="Arial"/>
+        </w:rPr>
+        <w:t>max</w:t>
+      </w:r>
+      <w:proofErr w:type="spellEnd"/>
+      <w:proofErr w:type="gramEnd"/>
+      <w:r>
+        <w:rPr>
+          <w:rFonts w:ascii="Arial" w:hAnsi="Arial" w:cs="Arial"/>
+        </w:rPr>
+        <w:t>=13</w:t>
+      </w:r>
+    </w:p>
+    <w:p>
+      <w:pPr>
+        <w:pStyle w:val="Ttulo3"/>
       </w:pPr>
       <w:r>
         <w:rPr>
@@ -5700,7 +5736,68 @@
           <w:noProof/>
         </w:rPr>
         <w:drawing>
-          <wp:anchor distT="0" distB="0" distL="114300" distR="114300" simplePos="0" relativeHeight="251681792" behindDoc="1" locked="0" layoutInCell="1" allowOverlap="1" wp14:anchorId="567CBE8B" wp14:editId="3973CC52">
+          <wp:anchor distT="0" distB="0" distL="114300" distR="114300" simplePos="0" relativeHeight="251682816" behindDoc="0" locked="0" layoutInCell="1" allowOverlap="1" wp14:anchorId="3B4CC94C" wp14:editId="6A8904B8">
+            <wp:simplePos x="0" y="0"/>
+            <wp:positionH relativeFrom="column">
+              <wp:posOffset>4796641</wp:posOffset>
+            </wp:positionH>
+            <wp:positionV relativeFrom="paragraph">
+              <wp:posOffset>19385</wp:posOffset>
+            </wp:positionV>
+            <wp:extent cx="1622425" cy="1290565"/>
+            <wp:effectExtent l="0" t="0" r="0" b="5080"/>
+            <wp:wrapNone/>
+            <wp:docPr id="11" name="Imagem 11"/>
+            <wp:cNvGraphicFramePr>
+              <a:graphicFrameLocks xmlns:a="http://schemas.openxmlformats.org/drawingml/2006/main" noChangeAspect="1"/>
+            </wp:cNvGraphicFramePr>
+            <a:graphic xmlns:a="http://schemas.openxmlformats.org/drawingml/2006/main">
+              <a:graphicData uri="http://schemas.openxmlformats.org/drawingml/2006/picture">
+                <pic:pic xmlns:pic="http://schemas.openxmlformats.org/drawingml/2006/picture">
+                  <pic:nvPicPr>
+                    <pic:cNvPr id="11" name="Imagem 11"/>
+                    <pic:cNvPicPr/>
+                  </pic:nvPicPr>
+                  <pic:blipFill>
+                    <a:blip r:embed="rId22">
+                      <a:extLst>
+                        <a:ext uri="{28A0092B-C50C-407E-A947-70E740481C1C}">
+                          <a14:useLocalDpi xmlns:a14="http://schemas.microsoft.com/office/drawing/2010/main" val="0"/>
+                        </a:ext>
+                      </a:extLst>
+                    </a:blip>
+                    <a:stretch>
+                      <a:fillRect/>
+                    </a:stretch>
+                  </pic:blipFill>
+                  <pic:spPr>
+                    <a:xfrm>
+                      <a:off x="0" y="0"/>
+                      <a:ext cx="1625076" cy="1292673"/>
+                    </a:xfrm>
+                    <a:prstGeom prst="rect">
+                      <a:avLst/>
+                    </a:prstGeom>
+                  </pic:spPr>
+                </pic:pic>
+              </a:graphicData>
+            </a:graphic>
+            <wp14:sizeRelH relativeFrom="margin">
+              <wp14:pctWidth>0</wp14:pctWidth>
+            </wp14:sizeRelH>
+            <wp14:sizeRelV relativeFrom="margin">
+              <wp14:pctHeight>0</wp14:pctHeight>
+            </wp14:sizeRelV>
+          </wp:anchor>
+        </w:drawing>
+      </w:r>
+      <w:r>
+        <w:rPr>
+          <w:rFonts w:ascii="Arial" w:hAnsi="Arial" w:cs="Arial"/>
+          <w:noProof/>
+        </w:rPr>
+        <w:drawing>
+          <wp:anchor distT="0" distB="0" distL="114300" distR="114300" simplePos="0" relativeHeight="251681792" behindDoc="1" locked="0" layoutInCell="1" allowOverlap="1" wp14:anchorId="567CBE8B" wp14:editId="1AEF5F65">
             <wp:simplePos x="0" y="0"/>
             <wp:positionH relativeFrom="margin">
               <wp:posOffset>2641600</wp:posOffset>
@@ -5725,7 +5822,7 @@
                     </pic:cNvPicPr>
                   </pic:nvPicPr>
                   <pic:blipFill>
-                    <a:blip r:embed="rId22">
+                    <a:blip r:embed="rId23">
                       <a:extLst>
                         <a:ext uri="{28A0092B-C50C-407E-A947-70E740481C1C}">
                           <a14:useLocalDpi xmlns:a14="http://schemas.microsoft.com/office/drawing/2010/main" val="0"/>
@@ -5768,75 +5865,7 @@
           <w:noProof/>
         </w:rPr>
         <w:drawing>
-          <wp:anchor distT="0" distB="0" distL="114300" distR="114300" simplePos="0" relativeHeight="251682816" behindDoc="1" locked="0" layoutInCell="1" allowOverlap="1" wp14:anchorId="09D2C38A" wp14:editId="4F563DF1">
-            <wp:simplePos x="0" y="0"/>
-            <wp:positionH relativeFrom="column">
-              <wp:posOffset>5375275</wp:posOffset>
-            </wp:positionH>
-            <wp:positionV relativeFrom="paragraph">
-              <wp:posOffset>48895</wp:posOffset>
-            </wp:positionV>
-            <wp:extent cx="462642" cy="1882110"/>
-            <wp:effectExtent l="0" t="0" r="0" b="4445"/>
-            <wp:wrapNone/>
-            <wp:docPr id="22" name="Picture 22"/>
-            <wp:cNvGraphicFramePr>
-              <a:graphicFrameLocks xmlns:a="http://schemas.openxmlformats.org/drawingml/2006/main" noChangeAspect="1"/>
-            </wp:cNvGraphicFramePr>
-            <a:graphic xmlns:a="http://schemas.openxmlformats.org/drawingml/2006/main">
-              <a:graphicData uri="http://schemas.openxmlformats.org/drawingml/2006/picture">
-                <pic:pic xmlns:pic="http://schemas.openxmlformats.org/drawingml/2006/picture">
-                  <pic:nvPicPr>
-                    <pic:cNvPr id="0" name="Picture 12"/>
-                    <pic:cNvPicPr>
-                      <a:picLocks noChangeAspect="1" noChangeArrowheads="1"/>
-                    </pic:cNvPicPr>
-                  </pic:nvPicPr>
-                  <pic:blipFill>
-                    <a:blip r:embed="rId23" cstate="print">
-                      <a:extLst>
-                        <a:ext uri="{28A0092B-C50C-407E-A947-70E740481C1C}">
-                          <a14:useLocalDpi xmlns:a14="http://schemas.microsoft.com/office/drawing/2010/main" val="0"/>
-                        </a:ext>
-                      </a:extLst>
-                    </a:blip>
-                    <a:srcRect/>
-                    <a:stretch>
-                      <a:fillRect/>
-                    </a:stretch>
-                  </pic:blipFill>
-                  <pic:spPr bwMode="auto">
-                    <a:xfrm>
-                      <a:off x="0" y="0"/>
-                      <a:ext cx="462642" cy="1882110"/>
-                    </a:xfrm>
-                    <a:prstGeom prst="rect">
-                      <a:avLst/>
-                    </a:prstGeom>
-                    <a:noFill/>
-                    <a:ln>
-                      <a:noFill/>
-                    </a:ln>
-                  </pic:spPr>
-                </pic:pic>
-              </a:graphicData>
-            </a:graphic>
-            <wp14:sizeRelH relativeFrom="page">
-              <wp14:pctWidth>0</wp14:pctWidth>
-            </wp14:sizeRelH>
-            <wp14:sizeRelV relativeFrom="page">
-              <wp14:pctHeight>0</wp14:pctHeight>
-            </wp14:sizeRelV>
-          </wp:anchor>
-        </w:drawing>
-      </w:r>
-      <w:r>
-        <w:rPr>
-          <w:rFonts w:ascii="Arial" w:hAnsi="Arial" w:cs="Arial"/>
-          <w:noProof/>
-        </w:rPr>
-        <w:drawing>
-          <wp:anchor distT="0" distB="0" distL="114300" distR="114300" simplePos="0" relativeHeight="251680768" behindDoc="1" locked="0" layoutInCell="1" allowOverlap="1" wp14:anchorId="6A8E8F53" wp14:editId="4117CED0">
+          <wp:anchor distT="0" distB="0" distL="114300" distR="114300" simplePos="0" relativeHeight="251680768" behindDoc="1" locked="0" layoutInCell="1" allowOverlap="1" wp14:anchorId="6A8E8F53" wp14:editId="4B8522FC">
             <wp:simplePos x="0" y="0"/>
             <wp:positionH relativeFrom="column">
               <wp:posOffset>94071</wp:posOffset>
@@ -5901,7 +5930,7 @@
     </w:p>
     <w:p>
       <w:pPr>
-        <w:pStyle w:val="Heading4"/>
+        <w:pStyle w:val="Ttulo4"/>
         <w:jc w:val="both"/>
         <w:rPr>
           <w:i w:val="0"/>
@@ -5928,7 +5957,7 @@
     <w:p/>
     <w:p>
       <w:pPr>
-        <w:pStyle w:val="Heading3"/>
+        <w:pStyle w:val="Ttulo3"/>
       </w:pPr>
       <w:r>
         <w:rPr>
@@ -6041,7 +6070,7 @@
     <w:p/>
     <w:p>
       <w:pPr>
-        <w:pStyle w:val="Heading2"/>
+        <w:pStyle w:val="Ttulo2"/>
         <w:rPr>
           <w:rFonts w:ascii="Arial Rounded MT Bold" w:hAnsi="Arial Rounded MT Bold"/>
           <w:i w:val="0"/>
@@ -6062,7 +6091,7 @@
     </w:p>
     <w:p>
       <w:pPr>
-        <w:pStyle w:val="Heading2"/>
+        <w:pStyle w:val="Ttulo2"/>
         <w:ind w:firstLine="720"/>
         <w:rPr>
           <w:rFonts w:ascii="Arial Rounded MT Bold" w:hAnsi="Arial Rounded MT Bold"/>
@@ -6081,7 +6110,7 @@
     </w:p>
     <w:p>
       <w:pPr>
-        <w:pStyle w:val="Heading2"/>
+        <w:pStyle w:val="Ttulo2"/>
         <w:rPr>
           <w:rFonts w:ascii="Arial Rounded MT Bold" w:hAnsi="Arial Rounded MT Bold"/>
           <w:i w:val="0"/>
@@ -6321,7 +6350,7 @@
   <w:sdt>
     <w:sdtPr>
       <w:rPr>
-        <w:rStyle w:val="PageNumber"/>
+        <w:rStyle w:val="Nmerodepgina"/>
       </w:rPr>
       <w:id w:val="1697884697"/>
       <w:docPartObj>
@@ -6331,42 +6360,42 @@
     </w:sdtPr>
     <w:sdtEndPr>
       <w:rPr>
-        <w:rStyle w:val="PageNumber"/>
+        <w:rStyle w:val="Nmerodepgina"/>
       </w:rPr>
     </w:sdtEndPr>
     <w:sdtContent>
       <w:p>
         <w:pPr>
-          <w:pStyle w:val="Footer"/>
+          <w:pStyle w:val="Rodap"/>
           <w:framePr w:wrap="none" w:vAnchor="text" w:hAnchor="margin" w:xAlign="right" w:y="1"/>
           <w:rPr>
-            <w:rStyle w:val="PageNumber"/>
+            <w:rStyle w:val="Nmerodepgina"/>
           </w:rPr>
         </w:pPr>
         <w:r>
           <w:rPr>
-            <w:rStyle w:val="PageNumber"/>
+            <w:rStyle w:val="Nmerodepgina"/>
             <w:lang w:bidi="pt-PT"/>
           </w:rPr>
           <w:fldChar w:fldCharType="begin"/>
         </w:r>
         <w:r>
           <w:rPr>
-            <w:rStyle w:val="PageNumber"/>
+            <w:rStyle w:val="Nmerodepgina"/>
             <w:lang w:bidi="pt-PT"/>
           </w:rPr>
           <w:instrText xml:space="preserve"> PAGE </w:instrText>
         </w:r>
         <w:r>
           <w:rPr>
-            <w:rStyle w:val="PageNumber"/>
+            <w:rStyle w:val="Nmerodepgina"/>
             <w:lang w:bidi="pt-PT"/>
           </w:rPr>
           <w:fldChar w:fldCharType="separate"/>
         </w:r>
         <w:r>
           <w:rPr>
-            <w:rStyle w:val="PageNumber"/>
+            <w:rStyle w:val="Nmerodepgina"/>
             <w:noProof/>
             <w:lang w:bidi="pt-PT"/>
           </w:rPr>
@@ -6374,7 +6403,7 @@
         </w:r>
         <w:r>
           <w:rPr>
-            <w:rStyle w:val="PageNumber"/>
+            <w:rStyle w:val="Nmerodepgina"/>
             <w:lang w:bidi="pt-PT"/>
           </w:rPr>
           <w:fldChar w:fldCharType="end"/>
@@ -6384,7 +6413,7 @@
   </w:sdt>
   <w:p>
     <w:pPr>
-      <w:pStyle w:val="Footer"/>
+      <w:pStyle w:val="Rodap"/>
       <w:ind w:right="360"/>
     </w:pPr>
   </w:p>
@@ -6396,7 +6425,7 @@
   <w:sdt>
     <w:sdtPr>
       <w:rPr>
-        <w:rStyle w:val="PageNumber"/>
+        <w:rStyle w:val="Nmerodepgina"/>
       </w:rPr>
       <w:id w:val="-1041358343"/>
       <w:docPartObj>
@@ -6406,42 +6435,42 @@
     </w:sdtPr>
     <w:sdtEndPr>
       <w:rPr>
-        <w:rStyle w:val="PageNumber"/>
+        <w:rStyle w:val="Nmerodepgina"/>
       </w:rPr>
     </w:sdtEndPr>
     <w:sdtContent>
       <w:p>
         <w:pPr>
-          <w:pStyle w:val="Footer"/>
+          <w:pStyle w:val="Rodap"/>
           <w:framePr w:wrap="none" w:vAnchor="text" w:hAnchor="page" w:x="11176" w:y="238"/>
           <w:rPr>
-            <w:rStyle w:val="PageNumber"/>
+            <w:rStyle w:val="Nmerodepgina"/>
           </w:rPr>
         </w:pPr>
         <w:r>
           <w:rPr>
-            <w:rStyle w:val="PageNumber"/>
+            <w:rStyle w:val="Nmerodepgina"/>
             <w:lang w:bidi="pt-PT"/>
           </w:rPr>
           <w:fldChar w:fldCharType="begin"/>
         </w:r>
         <w:r>
           <w:rPr>
-            <w:rStyle w:val="PageNumber"/>
+            <w:rStyle w:val="Nmerodepgina"/>
             <w:lang w:bidi="pt-PT"/>
           </w:rPr>
           <w:instrText xml:space="preserve"> PAGE </w:instrText>
         </w:r>
         <w:r>
           <w:rPr>
-            <w:rStyle w:val="PageNumber"/>
+            <w:rStyle w:val="Nmerodepgina"/>
             <w:lang w:bidi="pt-PT"/>
           </w:rPr>
           <w:fldChar w:fldCharType="separate"/>
         </w:r>
         <w:r>
           <w:rPr>
-            <w:rStyle w:val="PageNumber"/>
+            <w:rStyle w:val="Nmerodepgina"/>
             <w:noProof/>
             <w:lang w:bidi="pt-PT"/>
           </w:rPr>
@@ -6449,7 +6478,7 @@
         </w:r>
         <w:r>
           <w:rPr>
-            <w:rStyle w:val="PageNumber"/>
+            <w:rStyle w:val="Nmerodepgina"/>
             <w:lang w:bidi="pt-PT"/>
           </w:rPr>
           <w:fldChar w:fldCharType="end"/>
@@ -6478,7 +6507,7 @@
         </w:tcPr>
         <w:p>
           <w:pPr>
-            <w:pStyle w:val="Footer"/>
+            <w:pStyle w:val="Rodap"/>
           </w:pPr>
           <w:r>
             <w:rPr>
@@ -6494,7 +6523,7 @@
         </w:tcPr>
         <w:p>
           <w:pPr>
-            <w:pStyle w:val="Footer"/>
+            <w:pStyle w:val="Rodap"/>
           </w:pPr>
           <w:r>
             <w:rPr>
@@ -6508,7 +6537,7 @@
   </w:tbl>
   <w:p>
     <w:pPr>
-      <w:pStyle w:val="Footer"/>
+      <w:pStyle w:val="Rodap"/>
     </w:pPr>
     <w:r>
       <w:rPr>
@@ -6584,12 +6613,12 @@
 <w:ftr xmlns:wpc="http://schemas.microsoft.com/office/word/2010/wordprocessingCanvas" xmlns:cx="http://schemas.microsoft.com/office/drawing/2014/chartex" xmlns:cx1="http://schemas.microsoft.com/office/drawing/2015/9/8/chartex" xmlns:cx2="http://schemas.microsoft.com/office/drawing/2015/10/21/chartex" xmlns:cx3="http://schemas.microsoft.com/office/drawing/2016/5/9/chartex" xmlns:cx4="http://schemas.microsoft.com/office/drawing/2016/5/10/chartex" xmlns:cx5="http://schemas.microsoft.com/office/drawing/2016/5/11/chartex" xmlns:cx6="http://schemas.microsoft.com/office/drawing/2016/5/12/chartex" xmlns:cx7="http://schemas.microsoft.com/office/drawing/2016/5/13/chartex" xmlns:cx8="http://schemas.microsoft.com/office/drawing/2016/5/14/chartex" xmlns:mc="http://schemas.openxmlformats.org/markup-compatibility/2006" xmlns:aink="http://schemas.microsoft.com/office/drawing/2016/ink" xmlns:am3d="http://schemas.microsoft.com/office/drawing/2017/model3d" xmlns:o="urn:schemas-microsoft-com:office:office" xmlns:r="http://schemas.openxmlformats.org/officeDocument/2006/relationships" xmlns:m="http://schemas.openxmlformats.org/officeDocument/2006/math" xmlns:v="urn:schemas-microsoft-com:vml" xmlns:wp14="http://schemas.microsoft.com/office/word/2010/wordprocessingDrawing" xmlns:wp="http://schemas.openxmlformats.org/drawingml/2006/wordprocessingDrawing" xmlns:w10="urn:schemas-microsoft-com:office:word" xmlns:w="http://schemas.openxmlformats.org/wordprocessingml/2006/main" xmlns:w14="http://schemas.microsoft.com/office/word/2010/wordml" xmlns:w15="http://schemas.microsoft.com/office/word/2012/wordml" xmlns:w16cex="http://schemas.microsoft.com/office/word/2018/wordml/cex" xmlns:w16cid="http://schemas.microsoft.com/office/word/2016/wordml/cid" xmlns:w16="http://schemas.microsoft.com/office/word/2018/wordml" xmlns:w16sdtdh="http://schemas.microsoft.com/office/word/2020/wordml/sdtdatahash" xmlns:w16se="http://schemas.microsoft.com/office/word/2015/wordml/symex" xmlns:wpg="http://schemas.microsoft.com/office/word/2010/wordprocessingGroup" xmlns:wpi="http://schemas.microsoft.com/office/word/2010/wordprocessingInk" xmlns:wne="http://schemas.microsoft.com/office/word/2006/wordml" xmlns:wps="http://schemas.microsoft.com/office/word/2010/wordprocessingShape" mc:Ignorable="w14 w15 w16se w16cid w16 w16cex w16sdtdh wp14">
   <w:p>
     <w:pPr>
-      <w:pStyle w:val="Footer"/>
+      <w:pStyle w:val="Rodap"/>
     </w:pPr>
   </w:p>
   <w:p>
     <w:pPr>
-      <w:pStyle w:val="Footer"/>
+      <w:pStyle w:val="Rodap"/>
     </w:pPr>
   </w:p>
 </w:ftr>
@@ -7011,11 +7040,11 @@
     <w:qFormat/>
     <w:rsid w:val="00FC49AE"/>
   </w:style>
-  <w:style w:type="paragraph" w:styleId="Heading1">
+  <w:style w:type="paragraph" w:styleId="Ttulo1">
     <w:name w:val="heading 1"/>
     <w:basedOn w:val="Normal"/>
     <w:next w:val="Normal"/>
-    <w:link w:val="Heading1Char"/>
+    <w:link w:val="Ttulo1Carter"/>
     <w:qFormat/>
     <w:rsid w:val="00034B24"/>
     <w:pPr>
@@ -7032,11 +7061,11 @@
       <w:szCs w:val="32"/>
     </w:rPr>
   </w:style>
-  <w:style w:type="paragraph" w:styleId="Heading2">
+  <w:style w:type="paragraph" w:styleId="Ttulo2">
     <w:name w:val="heading 2"/>
     <w:basedOn w:val="Normal"/>
     <w:next w:val="Normal"/>
-    <w:link w:val="Heading2Char"/>
+    <w:link w:val="Ttulo2Carter"/>
     <w:uiPriority w:val="1"/>
     <w:qFormat/>
     <w:rsid w:val="00C66528"/>
@@ -7053,11 +7082,11 @@
       <w:szCs w:val="26"/>
     </w:rPr>
   </w:style>
-  <w:style w:type="paragraph" w:styleId="Heading3">
+  <w:style w:type="paragraph" w:styleId="Ttulo3">
     <w:name w:val="heading 3"/>
     <w:basedOn w:val="Normal"/>
     <w:next w:val="Normal"/>
-    <w:link w:val="Heading3Char"/>
+    <w:link w:val="Ttulo3Carter"/>
     <w:uiPriority w:val="2"/>
     <w:qFormat/>
     <w:rsid w:val="00C66528"/>
@@ -7073,11 +7102,11 @@
       <w:sz w:val="36"/>
     </w:rPr>
   </w:style>
-  <w:style w:type="paragraph" w:styleId="Heading4">
+  <w:style w:type="paragraph" w:styleId="Ttulo4">
     <w:name w:val="heading 4"/>
     <w:basedOn w:val="Normal"/>
     <w:next w:val="Normal"/>
-    <w:link w:val="Heading4Char"/>
+    <w:link w:val="Ttulo4Carter"/>
     <w:uiPriority w:val="3"/>
     <w:qFormat/>
     <w:rsid w:val="00034B24"/>
@@ -7095,11 +7124,11 @@
       <w:sz w:val="32"/>
     </w:rPr>
   </w:style>
-  <w:style w:type="paragraph" w:styleId="Heading5">
+  <w:style w:type="paragraph" w:styleId="Ttulo5">
     <w:name w:val="heading 5"/>
     <w:basedOn w:val="Normal"/>
     <w:next w:val="Normal"/>
-    <w:link w:val="Heading5Char"/>
+    <w:link w:val="Ttulo5Carter"/>
     <w:uiPriority w:val="4"/>
     <w:qFormat/>
     <w:rsid w:val="00034B24"/>
@@ -7116,13 +7145,13 @@
       <w:sz w:val="60"/>
     </w:rPr>
   </w:style>
-  <w:style w:type="character" w:default="1" w:styleId="DefaultParagraphFont">
+  <w:style w:type="character" w:default="1" w:styleId="Tipodeletrapredefinidodopargrafo">
     <w:name w:val="Default Paragraph Font"/>
     <w:uiPriority w:val="1"/>
     <w:semiHidden/>
     <w:unhideWhenUsed/>
   </w:style>
-  <w:style w:type="table" w:default="1" w:styleId="TableNormal">
+  <w:style w:type="table" w:default="1" w:styleId="Tabelanormal">
     <w:name w:val="Normal Table"/>
     <w:uiPriority w:val="99"/>
     <w:semiHidden/>
@@ -7137,15 +7166,15 @@
       </w:tblCellMar>
     </w:tblPr>
   </w:style>
-  <w:style w:type="numbering" w:default="1" w:styleId="NoList">
+  <w:style w:type="numbering" w:default="1" w:styleId="Semlista">
     <w:name w:val="No List"/>
     <w:uiPriority w:val="99"/>
     <w:semiHidden/>
     <w:unhideWhenUsed/>
   </w:style>
-  <w:style w:type="table" w:styleId="TableGrid">
+  <w:style w:type="table" w:styleId="TabelacomGrelha">
     <w:name w:val="Table Grid"/>
-    <w:basedOn w:val="TableNormal"/>
+    <w:basedOn w:val="Tabelanormal"/>
     <w:uiPriority w:val="39"/>
     <w:rsid w:val="00A81248"/>
     <w:tblPr>
@@ -7159,10 +7188,10 @@
       </w:tblBorders>
     </w:tblPr>
   </w:style>
-  <w:style w:type="paragraph" w:styleId="BalloonText">
+  <w:style w:type="paragraph" w:styleId="Textodebalo">
     <w:name w:val="Balloon Text"/>
     <w:basedOn w:val="Normal"/>
-    <w:link w:val="BalloonTextChar"/>
+    <w:link w:val="TextodebaloCarter"/>
     <w:uiPriority w:val="99"/>
     <w:semiHidden/>
     <w:rsid w:val="00A81248"/>
@@ -7172,10 +7201,10 @@
       <w:szCs w:val="18"/>
     </w:rPr>
   </w:style>
-  <w:style w:type="character" w:customStyle="1" w:styleId="BalloonTextChar">
-    <w:name w:val="Balloon Text Char"/>
-    <w:basedOn w:val="DefaultParagraphFont"/>
-    <w:link w:val="BalloonText"/>
+  <w:style w:type="character" w:customStyle="1" w:styleId="TextodebaloCarter">
+    <w:name w:val="Texto de balão Caráter"/>
+    <w:basedOn w:val="Tipodeletrapredefinidodopargrafo"/>
+    <w:link w:val="Textodebalo"/>
     <w:uiPriority w:val="99"/>
     <w:semiHidden/>
     <w:rsid w:val="00C66528"/>
@@ -7185,10 +7214,10 @@
       <w:szCs w:val="18"/>
     </w:rPr>
   </w:style>
-  <w:style w:type="character" w:customStyle="1" w:styleId="Heading1Char">
-    <w:name w:val="Heading 1 Char"/>
-    <w:basedOn w:val="DefaultParagraphFont"/>
-    <w:link w:val="Heading1"/>
+  <w:style w:type="character" w:customStyle="1" w:styleId="Ttulo1Carter">
+    <w:name w:val="Título 1 Caráter"/>
+    <w:basedOn w:val="Tipodeletrapredefinidodopargrafo"/>
+    <w:link w:val="Ttulo1"/>
     <w:rsid w:val="00034B24"/>
     <w:rPr>
       <w:rFonts w:asciiTheme="majorHAnsi" w:eastAsiaTheme="majorEastAsia" w:hAnsiTheme="majorHAnsi" w:cstheme="majorBidi"/>
@@ -7198,10 +7227,10 @@
       <w:szCs w:val="32"/>
     </w:rPr>
   </w:style>
-  <w:style w:type="character" w:customStyle="1" w:styleId="Heading2Char">
-    <w:name w:val="Heading 2 Char"/>
-    <w:basedOn w:val="DefaultParagraphFont"/>
-    <w:link w:val="Heading2"/>
+  <w:style w:type="character" w:customStyle="1" w:styleId="Ttulo2Carter">
+    <w:name w:val="Título 2 Caráter"/>
+    <w:basedOn w:val="Tipodeletrapredefinidodopargrafo"/>
+    <w:link w:val="Ttulo2"/>
     <w:uiPriority w:val="1"/>
     <w:rsid w:val="00C66528"/>
     <w:rPr>
@@ -7222,10 +7251,10 @@
       <w:sz w:val="10"/>
     </w:rPr>
   </w:style>
-  <w:style w:type="character" w:customStyle="1" w:styleId="Heading3Char">
-    <w:name w:val="Heading 3 Char"/>
-    <w:basedOn w:val="DefaultParagraphFont"/>
-    <w:link w:val="Heading3"/>
+  <w:style w:type="character" w:customStyle="1" w:styleId="Ttulo3Carter">
+    <w:name w:val="Título 3 Caráter"/>
+    <w:basedOn w:val="Tipodeletrapredefinidodopargrafo"/>
+    <w:link w:val="Ttulo3"/>
     <w:uiPriority w:val="2"/>
     <w:rsid w:val="00C66528"/>
     <w:rPr>
@@ -7235,10 +7264,10 @@
       <w:sz w:val="36"/>
     </w:rPr>
   </w:style>
-  <w:style w:type="character" w:customStyle="1" w:styleId="Heading4Char">
-    <w:name w:val="Heading 4 Char"/>
-    <w:basedOn w:val="DefaultParagraphFont"/>
-    <w:link w:val="Heading4"/>
+  <w:style w:type="character" w:customStyle="1" w:styleId="Ttulo4Carter">
+    <w:name w:val="Título 4 Caráter"/>
+    <w:basedOn w:val="Tipodeletrapredefinidodopargrafo"/>
+    <w:link w:val="Ttulo4"/>
     <w:uiPriority w:val="3"/>
     <w:rsid w:val="00034B24"/>
     <w:rPr>
@@ -7261,10 +7290,10 @@
       <w:sz w:val="28"/>
     </w:rPr>
   </w:style>
-  <w:style w:type="paragraph" w:styleId="Header">
+  <w:style w:type="paragraph" w:styleId="Cabealho">
     <w:name w:val="header"/>
     <w:basedOn w:val="Normal"/>
-    <w:link w:val="HeaderChar"/>
+    <w:link w:val="CabealhoCarter"/>
     <w:uiPriority w:val="99"/>
     <w:rsid w:val="00C66528"/>
     <w:pPr>
@@ -7274,17 +7303,17 @@
       </w:tabs>
     </w:pPr>
   </w:style>
-  <w:style w:type="character" w:customStyle="1" w:styleId="HeaderChar">
-    <w:name w:val="Header Char"/>
-    <w:basedOn w:val="DefaultParagraphFont"/>
-    <w:link w:val="Header"/>
+  <w:style w:type="character" w:customStyle="1" w:styleId="CabealhoCarter">
+    <w:name w:val="Cabeçalho Caráter"/>
+    <w:basedOn w:val="Tipodeletrapredefinidodopargrafo"/>
+    <w:link w:val="Cabealho"/>
     <w:uiPriority w:val="99"/>
     <w:rsid w:val="00C66528"/>
   </w:style>
-  <w:style w:type="paragraph" w:styleId="Footer">
+  <w:style w:type="paragraph" w:styleId="Rodap">
     <w:name w:val="footer"/>
     <w:basedOn w:val="Normal"/>
-    <w:link w:val="FooterChar"/>
+    <w:link w:val="RodapCarter"/>
     <w:uiPriority w:val="99"/>
     <w:rsid w:val="00FC49AE"/>
     <w:pPr>
@@ -7300,10 +7329,10 @@
       <w:sz w:val="20"/>
     </w:rPr>
   </w:style>
-  <w:style w:type="character" w:customStyle="1" w:styleId="FooterChar">
-    <w:name w:val="Footer Char"/>
-    <w:basedOn w:val="DefaultParagraphFont"/>
-    <w:link w:val="Footer"/>
+  <w:style w:type="character" w:customStyle="1" w:styleId="RodapCarter">
+    <w:name w:val="Rodapé Caráter"/>
+    <w:basedOn w:val="Tipodeletrapredefinidodopargrafo"/>
+    <w:link w:val="Rodap"/>
     <w:uiPriority w:val="99"/>
     <w:rsid w:val="00FC49AE"/>
     <w:rPr>
@@ -7313,17 +7342,17 @@
       <w:sz w:val="20"/>
     </w:rPr>
   </w:style>
-  <w:style w:type="character" w:styleId="PageNumber">
+  <w:style w:type="character" w:styleId="Nmerodepgina">
     <w:name w:val="page number"/>
-    <w:basedOn w:val="DefaultParagraphFont"/>
+    <w:basedOn w:val="Tipodeletrapredefinidodopargrafo"/>
     <w:uiPriority w:val="99"/>
     <w:semiHidden/>
     <w:rsid w:val="001205A1"/>
   </w:style>
-  <w:style w:type="character" w:customStyle="1" w:styleId="Heading5Char">
-    <w:name w:val="Heading 5 Char"/>
-    <w:basedOn w:val="DefaultParagraphFont"/>
-    <w:link w:val="Heading5"/>
+  <w:style w:type="character" w:customStyle="1" w:styleId="Ttulo5Carter">
+    <w:name w:val="Título 5 Caráter"/>
+    <w:basedOn w:val="Tipodeletrapredefinidodopargrafo"/>
+    <w:link w:val="Ttulo5"/>
     <w:uiPriority w:val="4"/>
     <w:rsid w:val="00034B24"/>
     <w:rPr>
@@ -7333,9 +7362,9 @@
       <w:sz w:val="60"/>
     </w:rPr>
   </w:style>
-  <w:style w:type="character" w:styleId="PlaceholderText">
+  <w:style w:type="character" w:styleId="TextodoMarcadordePosio">
     <w:name w:val="Placeholder Text"/>
-    <w:basedOn w:val="DefaultParagraphFont"/>
+    <w:basedOn w:val="Tipodeletrapredefinidodopargrafo"/>
     <w:uiPriority w:val="99"/>
     <w:semiHidden/>
     <w:rsid w:val="00C66528"/>
@@ -7343,9 +7372,9 @@
       <w:color w:val="808080"/>
     </w:rPr>
   </w:style>
-  <w:style w:type="character" w:styleId="Emphasis">
+  <w:style w:type="character" w:styleId="nfase">
     <w:name w:val="Emphasis"/>
-    <w:basedOn w:val="DefaultParagraphFont"/>
+    <w:basedOn w:val="Tipodeletrapredefinidodopargrafo"/>
     <w:uiPriority w:val="20"/>
     <w:qFormat/>
     <w:rsid w:val="00FC49AE"/>
@@ -7355,11 +7384,11 @@
       <w:color w:val="00C1C7" w:themeColor="accent2"/>
     </w:rPr>
   </w:style>
-  <w:style w:type="paragraph" w:styleId="Quote">
+  <w:style w:type="paragraph" w:styleId="Citao">
     <w:name w:val="Quote"/>
     <w:basedOn w:val="Normal"/>
     <w:next w:val="Normal"/>
-    <w:link w:val="QuoteChar"/>
+    <w:link w:val="CitaoCarter"/>
     <w:uiPriority w:val="29"/>
     <w:qFormat/>
     <w:rsid w:val="00FC49AE"/>
@@ -7374,10 +7403,10 @@
       <w:sz w:val="76"/>
     </w:rPr>
   </w:style>
-  <w:style w:type="character" w:customStyle="1" w:styleId="QuoteChar">
-    <w:name w:val="Quote Char"/>
-    <w:basedOn w:val="DefaultParagraphFont"/>
-    <w:link w:val="Quote"/>
+  <w:style w:type="character" w:customStyle="1" w:styleId="CitaoCarter">
+    <w:name w:val="Citação Caráter"/>
+    <w:basedOn w:val="Tipodeletrapredefinidodopargrafo"/>
+    <w:link w:val="Citao"/>
     <w:uiPriority w:val="29"/>
     <w:rsid w:val="00FC49AE"/>
     <w:rPr>
@@ -7387,10 +7416,10 @@
       <w:sz w:val="76"/>
     </w:rPr>
   </w:style>
-  <w:style w:type="paragraph" w:styleId="BodyText">
+  <w:style w:type="paragraph" w:styleId="Corpodetexto">
     <w:name w:val="Body Text"/>
     <w:basedOn w:val="Normal"/>
-    <w:link w:val="BodyTextChar"/>
+    <w:link w:val="CorpodetextoCarter"/>
     <w:uiPriority w:val="1"/>
     <w:qFormat/>
     <w:rsid w:val="00354772"/>
@@ -7405,10 +7434,10 @@
       <w:szCs w:val="22"/>
     </w:rPr>
   </w:style>
-  <w:style w:type="character" w:customStyle="1" w:styleId="BodyTextChar">
-    <w:name w:val="Body Text Char"/>
-    <w:basedOn w:val="DefaultParagraphFont"/>
-    <w:link w:val="BodyText"/>
+  <w:style w:type="character" w:customStyle="1" w:styleId="CorpodetextoCarter">
+    <w:name w:val="Corpo de texto Caráter"/>
+    <w:basedOn w:val="Tipodeletrapredefinidodopargrafo"/>
+    <w:link w:val="Corpodetexto"/>
     <w:uiPriority w:val="1"/>
     <w:rsid w:val="00354772"/>
     <w:rPr>
@@ -7417,9 +7446,9 @@
       <w:szCs w:val="22"/>
     </w:rPr>
   </w:style>
-  <w:style w:type="character" w:styleId="Hyperlink">
+  <w:style w:type="character" w:styleId="Hiperligao">
     <w:name w:val="Hyperlink"/>
-    <w:basedOn w:val="DefaultParagraphFont"/>
+    <w:basedOn w:val="Tipodeletrapredefinidodopargrafo"/>
     <w:uiPriority w:val="99"/>
     <w:semiHidden/>
     <w:rsid w:val="00600F23"/>
@@ -7428,9 +7457,9 @@
       <w:u w:val="single"/>
     </w:rPr>
   </w:style>
-  <w:style w:type="character" w:styleId="UnresolvedMention">
+  <w:style w:type="character" w:styleId="MenoNoResolvida">
     <w:name w:val="Unresolved Mention"/>
-    <w:basedOn w:val="DefaultParagraphFont"/>
+    <w:basedOn w:val="Tipodeletrapredefinidodopargrafo"/>
     <w:uiPriority w:val="99"/>
     <w:semiHidden/>
     <w:unhideWhenUsed/>
@@ -7440,10 +7469,10 @@
       <w:shd w:val="clear" w:color="auto" w:fill="E1DFDD"/>
     </w:rPr>
   </w:style>
-  <w:style w:type="paragraph" w:styleId="FootnoteText">
+  <w:style w:type="paragraph" w:styleId="Textodenotaderodap">
     <w:name w:val="footnote text"/>
     <w:basedOn w:val="Normal"/>
-    <w:link w:val="FootnoteTextChar"/>
+    <w:link w:val="TextodenotaderodapCarter"/>
     <w:uiPriority w:val="99"/>
     <w:semiHidden/>
     <w:rsid w:val="00E87857"/>
@@ -7452,10 +7481,10 @@
       <w:szCs w:val="20"/>
     </w:rPr>
   </w:style>
-  <w:style w:type="character" w:customStyle="1" w:styleId="FootnoteTextChar">
-    <w:name w:val="Footnote Text Char"/>
-    <w:basedOn w:val="DefaultParagraphFont"/>
-    <w:link w:val="FootnoteText"/>
+  <w:style w:type="character" w:customStyle="1" w:styleId="TextodenotaderodapCarter">
+    <w:name w:val="Texto de nota de rodapé Caráter"/>
+    <w:basedOn w:val="Tipodeletrapredefinidodopargrafo"/>
+    <w:link w:val="Textodenotaderodap"/>
     <w:uiPriority w:val="99"/>
     <w:semiHidden/>
     <w:rsid w:val="00E87857"/>
@@ -7464,9 +7493,9 @@
       <w:szCs w:val="20"/>
     </w:rPr>
   </w:style>
-  <w:style w:type="character" w:styleId="FootnoteReference">
+  <w:style w:type="character" w:styleId="Refdenotaderodap">
     <w:name w:val="footnote reference"/>
-    <w:basedOn w:val="DefaultParagraphFont"/>
+    <w:basedOn w:val="Tipodeletrapredefinidodopargrafo"/>
     <w:uiPriority w:val="99"/>
     <w:semiHidden/>
     <w:rsid w:val="00E87857"/>
@@ -8560,6 +8589,10 @@
 </file>
 
 <file path=customXml/item1.xml><?xml version="1.0" encoding="utf-8"?>
+<b:Sources xmlns:b="http://schemas.openxmlformats.org/officeDocument/2006/bibliography" xmlns="http://schemas.openxmlformats.org/officeDocument/2006/bibliography" SelectedStyle="\APASixthEditionOfficeOnline.xsl" StyleName="APA" Version="6"/>
+</file>
+
+<file path=customXml/item2.xml><?xml version="1.0" encoding="utf-8"?>
 <ct:contentTypeSchema xmlns:ct="http://schemas.microsoft.com/office/2006/metadata/contentType" xmlns:ma="http://schemas.microsoft.com/office/2006/metadata/properties/metaAttributes" ct:_="" ma:_="" ma:contentTypeName="Document" ma:contentTypeID="0x01010079F111ED35F8CC479449609E8A0923A6" ma:contentTypeVersion="12" ma:contentTypeDescription="Create a new document." ma:contentTypeScope="" ma:versionID="fa6e671f1cd7e4d96ff9652be322dd5e">
   <xsd:schema xmlns:xsd="http://www.w3.org/2001/XMLSchema" xmlns:xs="http://www.w3.org/2001/XMLSchema" xmlns:p="http://schemas.microsoft.com/office/2006/metadata/properties" xmlns:ns2="71af3243-3dd4-4a8d-8c0d-dd76da1f02a5" xmlns:ns3="16c05727-aa75-4e4a-9b5f-8a80a1165891" targetNamespace="http://schemas.microsoft.com/office/2006/metadata/properties" ma:root="true" ma:fieldsID="4e2496f70b101db0b8013f30a071bbf7" ns2:_="" ns3:_="">
     <xsd:import namespace="71af3243-3dd4-4a8d-8c0d-dd76da1f02a5"/>
@@ -8780,11 +8813,16 @@
 </ct:contentTypeSchema>
 </file>
 
-<file path=customXml/item2.xml><?xml version="1.0" encoding="utf-8"?>
-<b:Sources xmlns:b="http://schemas.openxmlformats.org/officeDocument/2006/bibliography" xmlns="http://schemas.openxmlformats.org/officeDocument/2006/bibliography" SelectedStyle="\APASixthEditionOfficeOnline.xsl" StyleName="APA" Version="6"/>
+<file path=customXml/item3.xml><?xml version="1.0" encoding="utf-8"?>
+<?mso-contentType ?>
+<FormTemplates xmlns="http://schemas.microsoft.com/sharepoint/v3/contenttype/forms">
+  <Display>DocumentLibraryForm</Display>
+  <Edit>DocumentLibraryForm</Edit>
+  <New>DocumentLibraryForm</New>
+</FormTemplates>
 </file>
 
-<file path=customXml/item3.xml><?xml version="1.0" encoding="utf-8"?>
+<file path=customXml/item4.xml><?xml version="1.0" encoding="utf-8"?>
 <p:properties xmlns:p="http://schemas.microsoft.com/office/2006/metadata/properties" xmlns:xsi="http://www.w3.org/2001/XMLSchema-instance" xmlns:pc="http://schemas.microsoft.com/office/infopath/2007/PartnerControls">
   <documentManagement>
     <Status xmlns="71af3243-3dd4-4a8d-8c0d-dd76da1f02a5">Not started</Status>
@@ -8793,16 +8831,15 @@
 </p:properties>
 </file>
 
-<file path=customXml/item4.xml><?xml version="1.0" encoding="utf-8"?>
-<?mso-contentType ?>
-<FormTemplates xmlns="http://schemas.microsoft.com/sharepoint/v3/contenttype/forms">
-  <Display>DocumentLibraryForm</Display>
-  <Edit>DocumentLibraryForm</Edit>
-  <New>DocumentLibraryForm</New>
-</FormTemplates>
+<file path=customXml/itemProps1.xml><?xml version="1.0" encoding="utf-8"?>
+<ds:datastoreItem xmlns:ds="http://schemas.openxmlformats.org/officeDocument/2006/customXml" ds:itemID="{828B57E6-9888-4B06-8836-BD8579745D55}">
+  <ds:schemaRefs>
+    <ds:schemaRef ds:uri="http://schemas.openxmlformats.org/officeDocument/2006/bibliography"/>
+  </ds:schemaRefs>
+</ds:datastoreItem>
 </file>
 
-<file path=customXml/itemProps1.xml><?xml version="1.0" encoding="utf-8"?>
+<file path=customXml/itemProps2.xml><?xml version="1.0" encoding="utf-8"?>
 <ds:datastoreItem xmlns:ds="http://schemas.openxmlformats.org/officeDocument/2006/customXml" ds:itemID="{507D20CB-E94B-44E8-97C3-44BC9C1AF38A}">
   <ds:schemaRefs>
     <ds:schemaRef ds:uri="http://schemas.microsoft.com/office/2006/metadata/contentType"/>
@@ -8821,15 +8858,15 @@
 </ds:datastoreItem>
 </file>
 
-<file path=customXml/itemProps2.xml><?xml version="1.0" encoding="utf-8"?>
-<ds:datastoreItem xmlns:ds="http://schemas.openxmlformats.org/officeDocument/2006/customXml" ds:itemID="{828B57E6-9888-4B06-8836-BD8579745D55}">
+<file path=customXml/itemProps3.xml><?xml version="1.0" encoding="utf-8"?>
+<ds:datastoreItem xmlns:ds="http://schemas.openxmlformats.org/officeDocument/2006/customXml" ds:itemID="{EF425F07-5221-4468-81DD-0F0C28E7FD98}">
   <ds:schemaRefs>
-    <ds:schemaRef ds:uri="http://schemas.openxmlformats.org/officeDocument/2006/bibliography"/>
+    <ds:schemaRef ds:uri="http://schemas.microsoft.com/sharepoint/v3/contenttype/forms"/>
   </ds:schemaRefs>
 </ds:datastoreItem>
 </file>
 
-<file path=customXml/itemProps3.xml><?xml version="1.0" encoding="utf-8"?>
+<file path=customXml/itemProps4.xml><?xml version="1.0" encoding="utf-8"?>
 <ds:datastoreItem xmlns:ds="http://schemas.openxmlformats.org/officeDocument/2006/customXml" ds:itemID="{57798B56-5215-4AD8-847F-8A1F1C10FD6F}">
   <ds:schemaRefs>
     <ds:schemaRef ds:uri="http://schemas.microsoft.com/office/2006/metadata/properties"/>
@@ -8837,12 +8874,4 @@
     <ds:schemaRef ds:uri="71af3243-3dd4-4a8d-8c0d-dd76da1f02a5"/>
   </ds:schemaRefs>
 </ds:datastoreItem>
-</file>
-
-<file path=customXml/itemProps4.xml><?xml version="1.0" encoding="utf-8"?>
-<ds:datastoreItem xmlns:ds="http://schemas.openxmlformats.org/officeDocument/2006/customXml" ds:itemID="{EF425F07-5221-4468-81DD-0F0C28E7FD98}">
-  <ds:schemaRefs>
-    <ds:schemaRef ds:uri="http://schemas.microsoft.com/sharepoint/v3/contenttype/forms"/>
-  </ds:schemaRefs>
-</ds:datastoreItem>
 </file>
</xml_diff>